<commit_message>
Updated Progress Report documentation with Nini's input.
</commit_message>
<xml_diff>
--- a/Assignment Documentations/03_Progress Report Form.docx
+++ b/Assignment Documentations/03_Progress Report Form.docx
@@ -8,7 +8,6 @@
         <w:jc w:val="center"/>
         <w:rPr>
           <w:b/>
-          <w:bCs/>
           <w:sz w:val="32"/>
           <w:szCs w:val="32"/>
         </w:rPr>
@@ -16,7 +15,6 @@
       <w:r>
         <w:rPr>
           <w:b/>
-          <w:bCs/>
           <w:sz w:val="32"/>
           <w:szCs w:val="32"/>
         </w:rPr>
@@ -29,7 +27,6 @@
         <w:jc w:val="center"/>
         <w:rPr>
           <w:b/>
-          <w:bCs/>
           <w:sz w:val="32"/>
           <w:szCs w:val="32"/>
         </w:rPr>
@@ -37,7 +34,6 @@
       <w:r>
         <w:rPr>
           <w:b/>
-          <w:bCs/>
           <w:sz w:val="32"/>
           <w:szCs w:val="32"/>
         </w:rPr>
@@ -46,12 +42,11 @@
     </w:p>
     <w:p>
       <w:pPr>
-        <w:shd w:val="clear" w:color="auto" w:fill="D9D9D9" w:themeFill="background1" w:themeFillShade="D9"/>
+        <w:shd w:val="clear" w:color="auto" w:fill="D9D9D9"/>
         <w:spacing w:after="0" w:line="240" w:lineRule="auto"/>
         <w:jc w:val="center"/>
         <w:rPr>
           <w:b/>
-          <w:bCs/>
           <w:sz w:val="32"/>
           <w:szCs w:val="32"/>
         </w:rPr>
@@ -59,28 +54,27 @@
       <w:r>
         <w:rPr>
           <w:b/>
-          <w:bCs/>
           <w:sz w:val="32"/>
           <w:szCs w:val="32"/>
         </w:rPr>
-        <w:t>Progress</w:t>
-      </w:r>
-      <w:r>
-        <w:rPr>
-          <w:b/>
-          <w:bCs/>
-          <w:sz w:val="32"/>
-          <w:szCs w:val="32"/>
-        </w:rPr>
-        <w:t xml:space="preserve"> Form</w:t>
+        <w:t>Progress Form</w:t>
       </w:r>
     </w:p>
     <w:p/>
     <w:tbl>
       <w:tblPr>
-        <w:tblStyle w:val="TableGrid"/>
-        <w:tblW w:w="10008" w:type="dxa"/>
-        <w:tblLook w:val="04A0" w:firstRow="1" w:lastRow="0" w:firstColumn="1" w:lastColumn="0" w:noHBand="0" w:noVBand="1"/>
+        <w:tblStyle w:val="a"/>
+        <w:tblW w:w="10188" w:type="dxa"/>
+        <w:tblBorders>
+          <w:top w:val="single" w:sz="4" w:space="0" w:color="000000"/>
+          <w:left w:val="single" w:sz="4" w:space="0" w:color="000000"/>
+          <w:bottom w:val="single" w:sz="4" w:space="0" w:color="000000"/>
+          <w:right w:val="single" w:sz="4" w:space="0" w:color="000000"/>
+          <w:insideH w:val="single" w:sz="4" w:space="0" w:color="000000"/>
+          <w:insideV w:val="single" w:sz="4" w:space="0" w:color="000000"/>
+        </w:tblBorders>
+        <w:tblLayout w:type="fixed"/>
+        <w:tblLook w:val="0400" w:firstRow="0" w:lastRow="0" w:firstColumn="0" w:lastColumn="0" w:noHBand="0" w:noVBand="1"/>
       </w:tblPr>
       <w:tblGrid>
         <w:gridCol w:w="670"/>
@@ -93,42 +87,26 @@
       <w:tr>
         <w:tc>
           <w:tcPr>
-            <w:tcW w:w="1242" w:type="dxa"/>
+            <w:tcW w:w="1251" w:type="dxa"/>
             <w:gridSpan w:val="2"/>
           </w:tcPr>
           <w:p>
             <w:pPr>
               <w:rPr>
                 <w:b/>
-                <w:bCs/>
-              </w:rPr>
-            </w:pPr>
-            <w:r>
-              <w:rPr>
-                <w:b/>
-                <w:bCs/>
-              </w:rPr>
-              <w:t>Name</w:t>
-            </w:r>
-            <w:r>
-              <w:rPr>
-                <w:b/>
-                <w:bCs/>
-              </w:rPr>
-              <w:t>s</w:t>
-            </w:r>
-            <w:r>
-              <w:rPr>
-                <w:b/>
-                <w:bCs/>
-              </w:rPr>
-              <w:t>:</w:t>
-            </w:r>
-          </w:p>
-        </w:tc>
-        <w:tc>
-          <w:tcPr>
-            <w:tcW w:w="1926" w:type="dxa"/>
+              </w:rPr>
+            </w:pPr>
+            <w:r>
+              <w:rPr>
+                <w:b/>
+              </w:rPr>
+              <w:t>Names:</w:t>
+            </w:r>
+          </w:p>
+        </w:tc>
+        <w:tc>
+          <w:tcPr>
+            <w:tcW w:w="1968" w:type="dxa"/>
           </w:tcPr>
           <w:p>
             <w:r>
@@ -138,7 +116,7 @@
         </w:tc>
         <w:tc>
           <w:tcPr>
-            <w:tcW w:w="2790" w:type="dxa"/>
+            <w:tcW w:w="2830" w:type="dxa"/>
           </w:tcPr>
           <w:p>
             <w:r>
@@ -148,7 +126,7 @@
         </w:tc>
         <w:tc>
           <w:tcPr>
-            <w:tcW w:w="2250" w:type="dxa"/>
+            <w:tcW w:w="2299" w:type="dxa"/>
           </w:tcPr>
           <w:p>
             <w:r>
@@ -158,7 +136,7 @@
         </w:tc>
         <w:tc>
           <w:tcPr>
-            <w:tcW w:w="1800" w:type="dxa"/>
+            <w:tcW w:w="1840" w:type="dxa"/>
           </w:tcPr>
           <w:p>
             <w:r>
@@ -170,42 +148,26 @@
       <w:tr>
         <w:tc>
           <w:tcPr>
-            <w:tcW w:w="1242" w:type="dxa"/>
+            <w:tcW w:w="1251" w:type="dxa"/>
             <w:gridSpan w:val="2"/>
           </w:tcPr>
           <w:p>
             <w:pPr>
               <w:rPr>
                 <w:b/>
-                <w:bCs/>
-              </w:rPr>
-            </w:pPr>
-            <w:r>
-              <w:rPr>
-                <w:b/>
-                <w:bCs/>
-              </w:rPr>
-              <w:t>TP No</w:t>
-            </w:r>
-            <w:r>
-              <w:rPr>
-                <w:b/>
-                <w:bCs/>
-              </w:rPr>
-              <w:t>.s</w:t>
-            </w:r>
-            <w:r>
-              <w:rPr>
-                <w:b/>
-                <w:bCs/>
-              </w:rPr>
-              <w:t>:</w:t>
-            </w:r>
-          </w:p>
-        </w:tc>
-        <w:tc>
-          <w:tcPr>
-            <w:tcW w:w="1926" w:type="dxa"/>
+              </w:rPr>
+            </w:pPr>
+            <w:r>
+              <w:rPr>
+                <w:b/>
+              </w:rPr>
+              <w:t>TP No.s:</w:t>
+            </w:r>
+          </w:p>
+        </w:tc>
+        <w:tc>
+          <w:tcPr>
+            <w:tcW w:w="1968" w:type="dxa"/>
           </w:tcPr>
           <w:p>
             <w:r>
@@ -215,7 +177,7 @@
         </w:tc>
         <w:tc>
           <w:tcPr>
-            <w:tcW w:w="2790" w:type="dxa"/>
+            <w:tcW w:w="2830" w:type="dxa"/>
           </w:tcPr>
           <w:p>
             <w:r>
@@ -225,70 +187,48 @@
         </w:tc>
         <w:tc>
           <w:tcPr>
-            <w:tcW w:w="2250" w:type="dxa"/>
-          </w:tcPr>
-          <w:p>
-            <w:r>
-              <w:t>TP</w:t>
-            </w:r>
-            <w:r>
-              <w:t>036692</w:t>
-            </w:r>
-          </w:p>
-        </w:tc>
-        <w:tc>
-          <w:tcPr>
-            <w:tcW w:w="1800" w:type="dxa"/>
-          </w:tcPr>
-          <w:p>
-            <w:r>
-              <w:t>TP</w:t>
-            </w:r>
-            <w:r>
-              <w:t>036727</w:t>
-            </w:r>
-          </w:p>
-        </w:tc>
-      </w:tr>
-      <w:tr>
-        <w:tc>
-          <w:tcPr>
-            <w:tcW w:w="1242" w:type="dxa"/>
+            <w:tcW w:w="2299" w:type="dxa"/>
+          </w:tcPr>
+          <w:p>
+            <w:r>
+              <w:t>TP036692</w:t>
+            </w:r>
+          </w:p>
+        </w:tc>
+        <w:tc>
+          <w:tcPr>
+            <w:tcW w:w="1840" w:type="dxa"/>
+          </w:tcPr>
+          <w:p>
+            <w:r>
+              <w:t>TP036727</w:t>
+            </w:r>
+          </w:p>
+        </w:tc>
+      </w:tr>
+      <w:tr>
+        <w:tc>
+          <w:tcPr>
+            <w:tcW w:w="1251" w:type="dxa"/>
             <w:gridSpan w:val="2"/>
           </w:tcPr>
           <w:p>
             <w:pPr>
               <w:rPr>
                 <w:b/>
-                <w:bCs/>
-              </w:rPr>
-            </w:pPr>
-            <w:r>
-              <w:rPr>
-                <w:b/>
-                <w:bCs/>
-              </w:rPr>
-              <w:t>Intake</w:t>
-            </w:r>
-            <w:r>
-              <w:rPr>
-                <w:b/>
-                <w:bCs/>
-              </w:rPr>
-              <w:t>(s)</w:t>
-            </w:r>
-            <w:r>
-              <w:rPr>
-                <w:b/>
-                <w:bCs/>
-              </w:rPr>
-              <w:t>:</w:t>
-            </w:r>
-          </w:p>
-        </w:tc>
-        <w:tc>
-          <w:tcPr>
-            <w:tcW w:w="1926" w:type="dxa"/>
+              </w:rPr>
+            </w:pPr>
+            <w:r>
+              <w:rPr>
+                <w:b/>
+              </w:rPr>
+              <w:t>Intake(s):</w:t>
+            </w:r>
+          </w:p>
+        </w:tc>
+        <w:tc>
+          <w:tcPr>
+            <w:tcW w:w="1968" w:type="dxa"/>
           </w:tcPr>
           <w:p>
             <w:r>
@@ -298,7 +238,7 @@
         </w:tc>
         <w:tc>
           <w:tcPr>
-            <w:tcW w:w="2790" w:type="dxa"/>
+            <w:tcW w:w="2830" w:type="dxa"/>
           </w:tcPr>
           <w:p>
             <w:r>
@@ -308,7 +248,7 @@
         </w:tc>
         <w:tc>
           <w:tcPr>
-            <w:tcW w:w="2250" w:type="dxa"/>
+            <w:tcW w:w="2299" w:type="dxa"/>
           </w:tcPr>
           <w:p>
             <w:r>
@@ -318,7 +258,7 @@
         </w:tc>
         <w:tc>
           <w:tcPr>
-            <w:tcW w:w="1800" w:type="dxa"/>
+            <w:tcW w:w="1840" w:type="dxa"/>
           </w:tcPr>
           <w:p>
             <w:r>
@@ -330,7 +270,7 @@
       <w:tr>
         <w:tc>
           <w:tcPr>
-            <w:tcW w:w="10008" w:type="dxa"/>
+            <w:tcW w:w="10188" w:type="dxa"/>
             <w:gridSpan w:val="6"/>
           </w:tcPr>
           <w:p/>
@@ -339,14 +279,13 @@
       <w:tr>
         <w:tc>
           <w:tcPr>
-            <w:tcW w:w="675" w:type="dxa"/>
-            <w:shd w:val="clear" w:color="auto" w:fill="D9D9D9" w:themeFill="background1" w:themeFillShade="D9"/>
-          </w:tcPr>
-          <w:p>
-            <w:pPr>
-              <w:rPr>
-                <w:b/>
-                <w:bCs/>
+            <w:tcW w:w="670" w:type="dxa"/>
+            <w:shd w:val="clear" w:color="auto" w:fill="D9D9D9"/>
+          </w:tcPr>
+          <w:p>
+            <w:pPr>
+              <w:rPr>
+                <w:b/>
                 <w:sz w:val="28"/>
                 <w:szCs w:val="28"/>
               </w:rPr>
@@ -354,7 +293,6 @@
             <w:r>
               <w:rPr>
                 <w:b/>
-                <w:bCs/>
                 <w:sz w:val="28"/>
                 <w:szCs w:val="28"/>
               </w:rPr>
@@ -364,15 +302,14 @@
         </w:tc>
         <w:tc>
           <w:tcPr>
-            <w:tcW w:w="9333" w:type="dxa"/>
-            <w:gridSpan w:val="5"/>
-            <w:shd w:val="clear" w:color="auto" w:fill="D9D9D9" w:themeFill="background1" w:themeFillShade="D9"/>
-          </w:tcPr>
-          <w:p>
-            <w:pPr>
-              <w:rPr>
-                <w:b/>
-                <w:bCs/>
+            <w:tcW w:w="9518" w:type="dxa"/>
+            <w:gridSpan w:val="5"/>
+            <w:shd w:val="clear" w:color="auto" w:fill="D9D9D9"/>
+          </w:tcPr>
+          <w:p>
+            <w:pPr>
+              <w:rPr>
+                <w:b/>
                 <w:sz w:val="28"/>
                 <w:szCs w:val="28"/>
               </w:rPr>
@@ -380,7 +317,6 @@
             <w:r>
               <w:rPr>
                 <w:b/>
-                <w:bCs/>
                 <w:sz w:val="28"/>
                 <w:szCs w:val="28"/>
               </w:rPr>
@@ -392,19 +328,17 @@
       <w:tr>
         <w:tc>
           <w:tcPr>
-            <w:tcW w:w="675" w:type="dxa"/>
-          </w:tcPr>
-          <w:p>
-            <w:pPr>
-              <w:rPr>
-                <w:b/>
-                <w:bCs/>
-              </w:rPr>
-            </w:pPr>
-            <w:r>
-              <w:rPr>
-                <w:b/>
-                <w:bCs/>
+            <w:tcW w:w="670" w:type="dxa"/>
+          </w:tcPr>
+          <w:p>
+            <w:pPr>
+              <w:rPr>
+                <w:b/>
+              </w:rPr>
+            </w:pPr>
+            <w:r>
+              <w:rPr>
+                <w:b/>
               </w:rPr>
               <w:t>1.1</w:t>
             </w:r>
@@ -412,20 +346,18 @@
         </w:tc>
         <w:tc>
           <w:tcPr>
-            <w:tcW w:w="9333" w:type="dxa"/>
-            <w:gridSpan w:val="5"/>
-          </w:tcPr>
-          <w:p>
-            <w:pPr>
-              <w:rPr>
-                <w:b/>
-                <w:bCs/>
-              </w:rPr>
-            </w:pPr>
-            <w:r>
-              <w:rPr>
-                <w:b/>
-                <w:bCs/>
+            <w:tcW w:w="9518" w:type="dxa"/>
+            <w:gridSpan w:val="5"/>
+          </w:tcPr>
+          <w:p>
+            <w:pPr>
+              <w:rPr>
+                <w:b/>
+              </w:rPr>
+            </w:pPr>
+            <w:r>
+              <w:rPr>
+                <w:b/>
               </w:rPr>
               <w:t>Title</w:t>
             </w:r>
@@ -434,24 +366,23 @@
       </w:tr>
       <w:tr>
         <w:trPr>
-          <w:trHeight w:val="533"/>
+          <w:trHeight w:val="520"/>
         </w:trPr>
         <w:tc>
           <w:tcPr>
-            <w:tcW w:w="675" w:type="dxa"/>
-          </w:tcPr>
-          <w:p>
-            <w:pPr>
-              <w:rPr>
-                <w:b/>
-                <w:bCs/>
-              </w:rPr>
-            </w:pPr>
-          </w:p>
-        </w:tc>
-        <w:tc>
-          <w:tcPr>
-            <w:tcW w:w="9333" w:type="dxa"/>
+            <w:tcW w:w="670" w:type="dxa"/>
+          </w:tcPr>
+          <w:p>
+            <w:pPr>
+              <w:rPr>
+                <w:b/>
+              </w:rPr>
+            </w:pPr>
+          </w:p>
+        </w:tc>
+        <w:tc>
+          <w:tcPr>
+            <w:tcW w:w="9518" w:type="dxa"/>
             <w:gridSpan w:val="5"/>
           </w:tcPr>
           <w:p>
@@ -464,19 +395,17 @@
       <w:tr>
         <w:tc>
           <w:tcPr>
-            <w:tcW w:w="675" w:type="dxa"/>
-          </w:tcPr>
-          <w:p>
-            <w:pPr>
-              <w:rPr>
-                <w:b/>
-                <w:bCs/>
-              </w:rPr>
-            </w:pPr>
-            <w:r>
-              <w:rPr>
-                <w:b/>
-                <w:bCs/>
+            <w:tcW w:w="670" w:type="dxa"/>
+          </w:tcPr>
+          <w:p>
+            <w:pPr>
+              <w:rPr>
+                <w:b/>
+              </w:rPr>
+            </w:pPr>
+            <w:r>
+              <w:rPr>
+                <w:b/>
               </w:rPr>
               <w:t>1.2</w:t>
             </w:r>
@@ -484,20 +413,18 @@
         </w:tc>
         <w:tc>
           <w:tcPr>
-            <w:tcW w:w="9333" w:type="dxa"/>
-            <w:gridSpan w:val="5"/>
-          </w:tcPr>
-          <w:p>
-            <w:pPr>
-              <w:rPr>
-                <w:b/>
-                <w:bCs/>
-              </w:rPr>
-            </w:pPr>
-            <w:r>
-              <w:rPr>
-                <w:b/>
-                <w:bCs/>
+            <w:tcW w:w="9518" w:type="dxa"/>
+            <w:gridSpan w:val="5"/>
+          </w:tcPr>
+          <w:p>
+            <w:pPr>
+              <w:rPr>
+                <w:b/>
+              </w:rPr>
+            </w:pPr>
+            <w:r>
+              <w:rPr>
+                <w:b/>
               </w:rPr>
               <w:t>General Description</w:t>
             </w:r>
@@ -506,61 +433,46 @@
       </w:tr>
       <w:tr>
         <w:trPr>
-          <w:trHeight w:val="1708"/>
+          <w:trHeight w:val="1700"/>
         </w:trPr>
         <w:tc>
           <w:tcPr>
-            <w:tcW w:w="675" w:type="dxa"/>
-          </w:tcPr>
-          <w:p>
-            <w:pPr>
-              <w:rPr>
-                <w:b/>
-                <w:bCs/>
-              </w:rPr>
-            </w:pPr>
-          </w:p>
-        </w:tc>
-        <w:tc>
-          <w:tcPr>
-            <w:tcW w:w="9333" w:type="dxa"/>
-            <w:gridSpan w:val="5"/>
-          </w:tcPr>
-          <w:p>
-            <w:r>
-              <w:t xml:space="preserve">This </w:t>
-            </w:r>
-            <w:r>
-              <w:t>W</w:t>
-            </w:r>
-            <w:r>
-              <w:t>indows application’s main function is to allow the user to add other users with various roles and permissions to manage the existing members in the system</w:t>
-            </w:r>
-            <w:r>
-              <w:t>, including payment</w:t>
-            </w:r>
-            <w:r>
-              <w:t xml:space="preserve">. With the options of searching, deleting and editing existing members. </w:t>
-            </w:r>
-          </w:p>
-        </w:tc>
-      </w:tr>
-      <w:tr>
-        <w:tc>
-          <w:tcPr>
-            <w:tcW w:w="675" w:type="dxa"/>
-          </w:tcPr>
-          <w:p>
-            <w:pPr>
-              <w:rPr>
-                <w:b/>
-                <w:bCs/>
-              </w:rPr>
-            </w:pPr>
-            <w:r>
-              <w:rPr>
-                <w:b/>
-                <w:bCs/>
+            <w:tcW w:w="670" w:type="dxa"/>
+          </w:tcPr>
+          <w:p>
+            <w:pPr>
+              <w:rPr>
+                <w:b/>
+              </w:rPr>
+            </w:pPr>
+          </w:p>
+        </w:tc>
+        <w:tc>
+          <w:tcPr>
+            <w:tcW w:w="9518" w:type="dxa"/>
+            <w:gridSpan w:val="5"/>
+          </w:tcPr>
+          <w:p>
+            <w:r>
+              <w:t xml:space="preserve">This Windows application’s main function is to allow the user to add other users with various roles and permissions to manage the existing members in the system, including payment. With the options of searching, deleting and editing existing members. </w:t>
+            </w:r>
+          </w:p>
+        </w:tc>
+      </w:tr>
+      <w:tr>
+        <w:tc>
+          <w:tcPr>
+            <w:tcW w:w="670" w:type="dxa"/>
+          </w:tcPr>
+          <w:p>
+            <w:pPr>
+              <w:rPr>
+                <w:b/>
+              </w:rPr>
+            </w:pPr>
+            <w:r>
+              <w:rPr>
+                <w:b/>
               </w:rPr>
               <w:t>1.3</w:t>
             </w:r>
@@ -568,20 +480,18 @@
         </w:tc>
         <w:tc>
           <w:tcPr>
-            <w:tcW w:w="9333" w:type="dxa"/>
-            <w:gridSpan w:val="5"/>
-          </w:tcPr>
-          <w:p>
-            <w:pPr>
-              <w:rPr>
-                <w:b/>
-                <w:bCs/>
-              </w:rPr>
-            </w:pPr>
-            <w:r>
-              <w:rPr>
-                <w:b/>
-                <w:bCs/>
+            <w:tcW w:w="9518" w:type="dxa"/>
+            <w:gridSpan w:val="5"/>
+          </w:tcPr>
+          <w:p>
+            <w:pPr>
+              <w:rPr>
+                <w:b/>
+              </w:rPr>
+            </w:pPr>
+            <w:r>
+              <w:rPr>
+                <w:b/>
               </w:rPr>
               <w:t xml:space="preserve">Main Components </w:t>
             </w:r>
@@ -590,52 +500,49 @@
       </w:tr>
       <w:tr>
         <w:trPr>
-          <w:trHeight w:val="1837"/>
+          <w:trHeight w:val="1820"/>
         </w:trPr>
         <w:tc>
           <w:tcPr>
-            <w:tcW w:w="675" w:type="dxa"/>
-          </w:tcPr>
-          <w:p>
-            <w:pPr>
-              <w:rPr>
-                <w:b/>
-                <w:bCs/>
-              </w:rPr>
-            </w:pPr>
-          </w:p>
-        </w:tc>
-        <w:tc>
-          <w:tcPr>
-            <w:tcW w:w="9333" w:type="dxa"/>
-            <w:gridSpan w:val="5"/>
-          </w:tcPr>
-          <w:p>
-            <w:r>
-              <w:t>The main functionality of the Golf Club Membership Management System is to ensure the users stored within the system are safe and easily assessible by the admins and staff of the Golf Club to ensure the confidentiality of the members personal information</w:t>
-            </w:r>
-            <w:r>
-              <w:t>.</w:t>
-            </w:r>
-          </w:p>
-        </w:tc>
-      </w:tr>
-      <w:tr>
-        <w:tc>
-          <w:tcPr>
-            <w:tcW w:w="675" w:type="dxa"/>
-          </w:tcPr>
-          <w:p>
-            <w:pPr>
-              <w:rPr>
-                <w:b/>
-                <w:bCs/>
-              </w:rPr>
-            </w:pPr>
-            <w:r>
-              <w:rPr>
-                <w:b/>
-                <w:bCs/>
+            <w:tcW w:w="670" w:type="dxa"/>
+          </w:tcPr>
+          <w:p>
+            <w:pPr>
+              <w:rPr>
+                <w:b/>
+              </w:rPr>
+            </w:pPr>
+          </w:p>
+        </w:tc>
+        <w:tc>
+          <w:tcPr>
+            <w:tcW w:w="9518" w:type="dxa"/>
+            <w:gridSpan w:val="5"/>
+          </w:tcPr>
+          <w:p>
+            <w:r>
+              <w:t>The main functionality of the Golf Club Membership Management System is to ensure the users stored within the system are safe and easily assessible by the admins and staff of the Golf Club to ensure the confidentiality of the members pe</w:t>
+            </w:r>
+            <w:r>
+              <w:t>rsonal information.</w:t>
+            </w:r>
+          </w:p>
+        </w:tc>
+      </w:tr>
+      <w:tr>
+        <w:tc>
+          <w:tcPr>
+            <w:tcW w:w="670" w:type="dxa"/>
+          </w:tcPr>
+          <w:p>
+            <w:pPr>
+              <w:rPr>
+                <w:b/>
+              </w:rPr>
+            </w:pPr>
+            <w:r>
+              <w:rPr>
+                <w:b/>
               </w:rPr>
               <w:t>1.4</w:t>
             </w:r>
@@ -643,20 +550,18 @@
         </w:tc>
         <w:tc>
           <w:tcPr>
-            <w:tcW w:w="9333" w:type="dxa"/>
-            <w:gridSpan w:val="5"/>
-          </w:tcPr>
-          <w:p>
-            <w:pPr>
-              <w:rPr>
-                <w:b/>
-                <w:bCs/>
-              </w:rPr>
-            </w:pPr>
-            <w:r>
-              <w:rPr>
-                <w:b/>
-                <w:bCs/>
+            <w:tcW w:w="9518" w:type="dxa"/>
+            <w:gridSpan w:val="5"/>
+          </w:tcPr>
+          <w:p>
+            <w:pPr>
+              <w:rPr>
+                <w:b/>
+              </w:rPr>
+            </w:pPr>
+            <w:r>
+              <w:rPr>
+                <w:b/>
               </w:rPr>
               <w:t>Design: (Use Case/Flowchart/….)</w:t>
             </w:r>
@@ -665,60 +570,48 @@
       </w:tr>
       <w:tr>
         <w:trPr>
-          <w:trHeight w:val="5092"/>
+          <w:trHeight w:val="5080"/>
         </w:trPr>
         <w:tc>
           <w:tcPr>
-            <w:tcW w:w="675" w:type="dxa"/>
-          </w:tcPr>
-          <w:p>
-            <w:pPr>
-              <w:rPr>
-                <w:b/>
-                <w:bCs/>
-              </w:rPr>
-            </w:pPr>
-          </w:p>
-        </w:tc>
-        <w:tc>
-          <w:tcPr>
-            <w:tcW w:w="9333" w:type="dxa"/>
-            <w:gridSpan w:val="5"/>
-          </w:tcPr>
-          <w:p>
-            <w:r>
-              <w:t>Please refer to the Mic</w:t>
-            </w:r>
-            <w:r>
-              <w:t>rosoft Visio file</w:t>
-            </w:r>
-            <w:r>
-              <w:t xml:space="preserve"> attached in th</w:t>
-            </w:r>
-            <w:bookmarkStart w:id="0" w:name="_GoBack"/>
+            <w:tcW w:w="670" w:type="dxa"/>
+          </w:tcPr>
+          <w:p>
+            <w:pPr>
+              <w:rPr>
+                <w:b/>
+              </w:rPr>
+            </w:pPr>
+          </w:p>
+        </w:tc>
+        <w:tc>
+          <w:tcPr>
+            <w:tcW w:w="9518" w:type="dxa"/>
+            <w:gridSpan w:val="5"/>
+          </w:tcPr>
+          <w:p>
+            <w:bookmarkStart w:id="0" w:name="_gjdgxs" w:colFirst="0" w:colLast="0"/>
             <w:bookmarkEnd w:id="0"/>
             <w:r>
-              <w:t>e e-mail.</w:t>
-            </w:r>
-          </w:p>
-        </w:tc>
-      </w:tr>
-      <w:tr>
-        <w:tc>
-          <w:tcPr>
-            <w:tcW w:w="675" w:type="dxa"/>
-          </w:tcPr>
-          <w:p>
-            <w:pPr>
-              <w:rPr>
-                <w:b/>
-                <w:bCs/>
-              </w:rPr>
-            </w:pPr>
-            <w:r>
-              <w:rPr>
-                <w:b/>
-                <w:bCs/>
+              <w:t>Please refer to the Microsoft Visio file attached in the e-mail.</w:t>
+            </w:r>
+          </w:p>
+        </w:tc>
+      </w:tr>
+      <w:tr>
+        <w:tc>
+          <w:tcPr>
+            <w:tcW w:w="670" w:type="dxa"/>
+          </w:tcPr>
+          <w:p>
+            <w:pPr>
+              <w:rPr>
+                <w:b/>
+              </w:rPr>
+            </w:pPr>
+            <w:r>
+              <w:rPr>
+                <w:b/>
               </w:rPr>
               <w:lastRenderedPageBreak/>
               <w:t>1.5</w:t>
@@ -727,20 +620,18 @@
         </w:tc>
         <w:tc>
           <w:tcPr>
-            <w:tcW w:w="9333" w:type="dxa"/>
-            <w:gridSpan w:val="5"/>
-          </w:tcPr>
-          <w:p>
-            <w:pPr>
-              <w:rPr>
-                <w:b/>
-                <w:bCs/>
-              </w:rPr>
-            </w:pPr>
-            <w:r>
-              <w:rPr>
-                <w:b/>
-                <w:bCs/>
+            <w:tcW w:w="9518" w:type="dxa"/>
+            <w:gridSpan w:val="5"/>
+          </w:tcPr>
+          <w:p>
+            <w:pPr>
+              <w:rPr>
+                <w:b/>
+              </w:rPr>
+            </w:pPr>
+            <w:r>
+              <w:rPr>
+                <w:b/>
               </w:rPr>
               <w:t>Techniques:</w:t>
             </w:r>
@@ -749,17 +640,17 @@
       </w:tr>
       <w:tr>
         <w:trPr>
-          <w:trHeight w:val="3278"/>
+          <w:trHeight w:val="3260"/>
         </w:trPr>
         <w:tc>
           <w:tcPr>
-            <w:tcW w:w="675" w:type="dxa"/>
+            <w:tcW w:w="670" w:type="dxa"/>
           </w:tcPr>
           <w:p/>
         </w:tc>
         <w:tc>
           <w:tcPr>
-            <w:tcW w:w="9333" w:type="dxa"/>
+            <w:tcW w:w="9518" w:type="dxa"/>
             <w:gridSpan w:val="5"/>
           </w:tcPr>
           <w:p>
@@ -769,36 +660,30 @@
           </w:p>
           <w:p>
             <w:r>
-              <w:t>We will most likely be using the DES Algorithm in carrying out our file encryption</w:t>
-            </w:r>
-            <w:r>
-              <w:t>.</w:t>
+              <w:t>We will most likely be using the DES Algorithm in carrying out our file encryption.</w:t>
             </w:r>
           </w:p>
           <w:p/>
           <w:p/>
           <w:p>
-            <w:pPr>
-              <w:rPr>
-                <w:highlight w:val="yellow"/>
-              </w:rPr>
-            </w:pPr>
             <w:r>
               <w:t>2</w:t>
             </w:r>
             <w:r>
-              <w:rPr>
-                <w:highlight w:val="yellow"/>
-              </w:rPr>
               <w:t>) Integrity:</w:t>
             </w:r>
           </w:p>
           <w:p>
             <w:r>
-              <w:rPr>
-                <w:highlight w:val="yellow"/>
-              </w:rPr>
-              <w:t>Ex:  We will use MD5 hashing algorithm…….</w:t>
+              <w:t>We will use MD5 to hash selected files to ensure the selected files are not edit</w:t>
+            </w:r>
+            <w:r>
+              <w:t>ed</w:t>
+            </w:r>
+            <w:bookmarkStart w:id="1" w:name="_GoBack"/>
+            <w:bookmarkEnd w:id="1"/>
+            <w:r>
+              <w:t xml:space="preserve"> by anyone. We might also use SHA hashing to uniquely identify secret information. </w:t>
             </w:r>
           </w:p>
           <w:p/>
@@ -810,10 +695,7 @@
           </w:p>
           <w:p>
             <w:r>
-              <w:t>The registration function will be able to register new administrator account in the system and record the account login credentials into the database</w:t>
-            </w:r>
-            <w:r>
-              <w:t>.</w:t>
+              <w:t>The registration function will be able to register new administrator account in the system and record the account login credentials into the database.</w:t>
             </w:r>
           </w:p>
           <w:p/>
@@ -821,23 +703,21 @@
       </w:tr>
       <w:tr>
         <w:trPr>
-          <w:trHeight w:val="110"/>
+          <w:trHeight w:val="100"/>
         </w:trPr>
         <w:tc>
           <w:tcPr>
-            <w:tcW w:w="675" w:type="dxa"/>
-          </w:tcPr>
-          <w:p>
-            <w:pPr>
-              <w:rPr>
-                <w:b/>
-                <w:bCs/>
-              </w:rPr>
-            </w:pPr>
-            <w:r>
-              <w:rPr>
-                <w:b/>
-                <w:bCs/>
+            <w:tcW w:w="670" w:type="dxa"/>
+          </w:tcPr>
+          <w:p>
+            <w:pPr>
+              <w:rPr>
+                <w:b/>
+              </w:rPr>
+            </w:pPr>
+            <w:r>
+              <w:rPr>
+                <w:b/>
               </w:rPr>
               <w:t>1.6</w:t>
             </w:r>
@@ -845,20 +725,18 @@
         </w:tc>
         <w:tc>
           <w:tcPr>
-            <w:tcW w:w="9333" w:type="dxa"/>
-            <w:gridSpan w:val="5"/>
-          </w:tcPr>
-          <w:p>
-            <w:pPr>
-              <w:rPr>
-                <w:b/>
-                <w:bCs/>
-              </w:rPr>
-            </w:pPr>
-            <w:r>
-              <w:rPr>
-                <w:b/>
-                <w:bCs/>
+            <w:tcW w:w="9518" w:type="dxa"/>
+            <w:gridSpan w:val="5"/>
+          </w:tcPr>
+          <w:p>
+            <w:pPr>
+              <w:rPr>
+                <w:b/>
+              </w:rPr>
+            </w:pPr>
+            <w:r>
+              <w:rPr>
+                <w:b/>
               </w:rPr>
               <w:t>Extra Features:</w:t>
             </w:r>
@@ -867,77 +745,69 @@
       </w:tr>
       <w:tr>
         <w:trPr>
-          <w:trHeight w:val="2807"/>
+          <w:trHeight w:val="2800"/>
         </w:trPr>
         <w:tc>
           <w:tcPr>
-            <w:tcW w:w="675" w:type="dxa"/>
+            <w:tcW w:w="670" w:type="dxa"/>
           </w:tcPr>
           <w:p/>
         </w:tc>
         <w:tc>
           <w:tcPr>
-            <w:tcW w:w="9333" w:type="dxa"/>
-            <w:gridSpan w:val="5"/>
-          </w:tcPr>
-          <w:p>
-            <w:pPr>
-              <w:pStyle w:val="ListParagraph"/>
+            <w:tcW w:w="9518" w:type="dxa"/>
+            <w:gridSpan w:val="5"/>
+          </w:tcPr>
+          <w:p>
+            <w:pPr>
               <w:numPr>
                 <w:ilvl w:val="0"/>
                 <w:numId w:val="1"/>
               </w:numPr>
-            </w:pPr>
-            <w:r>
-              <w:t>Allow the Admin to check the logs of</w:t>
-            </w:r>
-            <w:r>
-              <w:t xml:space="preserve"> who have logged in before hand</w:t>
-            </w:r>
-          </w:p>
-          <w:p>
-            <w:pPr>
-              <w:pStyle w:val="ListParagraph"/>
+              <w:spacing w:line="276" w:lineRule="auto"/>
+              <w:contextualSpacing/>
+            </w:pPr>
+            <w:r>
+              <w:t>Allow the Admin to check the logs of who have logged in before hand</w:t>
+            </w:r>
+          </w:p>
+          <w:p>
+            <w:pPr>
               <w:numPr>
                 <w:ilvl w:val="0"/>
                 <w:numId w:val="1"/>
               </w:numPr>
-            </w:pPr>
-            <w:r>
-              <w:t>We will h</w:t>
-            </w:r>
-            <w:r>
-              <w:t>ave a password strength bar to determine the strength of the users</w:t>
-            </w:r>
-            <w:r>
-              <w:t>’</w:t>
-            </w:r>
-            <w:r>
-              <w:t xml:space="preserve"> password to ensure the integrity of their password</w:t>
-            </w:r>
-          </w:p>
-          <w:p>
-            <w:pPr>
-              <w:pStyle w:val="ListParagraph"/>
+              <w:spacing w:line="276" w:lineRule="auto"/>
+              <w:contextualSpacing/>
+            </w:pPr>
+            <w:r>
+              <w:t xml:space="preserve">We will have </w:t>
+            </w:r>
+            <w:r>
+              <w:t>a password strength bar to determine the strength of the users’ password to ensure the integrity of their password</w:t>
+            </w:r>
+          </w:p>
+          <w:p>
+            <w:pPr>
               <w:numPr>
                 <w:ilvl w:val="0"/>
                 <w:numId w:val="1"/>
               </w:numPr>
-            </w:pPr>
-            <w:r>
-              <w:t>We will h</w:t>
-            </w:r>
-            <w:r>
-              <w:t>ave an Email Verification Code Procedure to prevent impersonation of other users</w:t>
-            </w:r>
-          </w:p>
-          <w:p>
-            <w:pPr>
-              <w:pStyle w:val="ListParagraph"/>
+              <w:spacing w:line="276" w:lineRule="auto"/>
+              <w:contextualSpacing/>
+            </w:pPr>
+            <w:r>
+              <w:t>We will have an Email Verification Code Procedure to prevent impersonation of other users</w:t>
+            </w:r>
+          </w:p>
+          <w:p>
+            <w:pPr>
               <w:numPr>
                 <w:ilvl w:val="0"/>
                 <w:numId w:val="1"/>
               </w:numPr>
+              <w:spacing w:after="200" w:line="276" w:lineRule="auto"/>
+              <w:contextualSpacing/>
             </w:pPr>
             <w:r>
               <w:t>Captcha functionality will be included for the sake of preventing spam</w:t>
@@ -948,14 +818,13 @@
       <w:tr>
         <w:tc>
           <w:tcPr>
-            <w:tcW w:w="675" w:type="dxa"/>
-            <w:shd w:val="clear" w:color="auto" w:fill="D9D9D9" w:themeFill="background1" w:themeFillShade="D9"/>
-          </w:tcPr>
-          <w:p>
-            <w:pPr>
-              <w:rPr>
-                <w:b/>
-                <w:bCs/>
+            <w:tcW w:w="670" w:type="dxa"/>
+            <w:shd w:val="clear" w:color="auto" w:fill="D9D9D9"/>
+          </w:tcPr>
+          <w:p>
+            <w:pPr>
+              <w:rPr>
+                <w:b/>
                 <w:sz w:val="28"/>
                 <w:szCs w:val="28"/>
               </w:rPr>
@@ -963,7 +832,6 @@
             <w:r>
               <w:rPr>
                 <w:b/>
-                <w:bCs/>
                 <w:sz w:val="28"/>
                 <w:szCs w:val="28"/>
               </w:rPr>
@@ -973,15 +841,14 @@
         </w:tc>
         <w:tc>
           <w:tcPr>
-            <w:tcW w:w="9333" w:type="dxa"/>
-            <w:gridSpan w:val="5"/>
-            <w:shd w:val="clear" w:color="auto" w:fill="D9D9D9" w:themeFill="background1" w:themeFillShade="D9"/>
-          </w:tcPr>
-          <w:p>
-            <w:pPr>
-              <w:rPr>
-                <w:b/>
-                <w:bCs/>
+            <w:tcW w:w="9518" w:type="dxa"/>
+            <w:gridSpan w:val="5"/>
+            <w:shd w:val="clear" w:color="auto" w:fill="D9D9D9"/>
+          </w:tcPr>
+          <w:p>
+            <w:pPr>
+              <w:rPr>
+                <w:b/>
                 <w:sz w:val="28"/>
                 <w:szCs w:val="28"/>
               </w:rPr>
@@ -989,7 +856,6 @@
             <w:r>
               <w:rPr>
                 <w:b/>
-                <w:bCs/>
                 <w:sz w:val="28"/>
                 <w:szCs w:val="28"/>
               </w:rPr>
@@ -1001,7 +867,7 @@
       <w:tr>
         <w:tc>
           <w:tcPr>
-            <w:tcW w:w="675" w:type="dxa"/>
+            <w:tcW w:w="670" w:type="dxa"/>
           </w:tcPr>
           <w:p>
             <w:r>
@@ -1011,7 +877,7 @@
         </w:tc>
         <w:tc>
           <w:tcPr>
-            <w:tcW w:w="9333" w:type="dxa"/>
+            <w:tcW w:w="9518" w:type="dxa"/>
             <w:gridSpan w:val="5"/>
           </w:tcPr>
           <w:p>
@@ -1023,48 +889,27 @@
       </w:tr>
       <w:tr>
         <w:trPr>
-          <w:trHeight w:val="1906"/>
+          <w:trHeight w:val="1900"/>
         </w:trPr>
         <w:tc>
           <w:tcPr>
-            <w:tcW w:w="675" w:type="dxa"/>
+            <w:tcW w:w="670" w:type="dxa"/>
           </w:tcPr>
           <w:p/>
         </w:tc>
         <w:tc>
           <w:tcPr>
-            <w:tcW w:w="9333" w:type="dxa"/>
-            <w:gridSpan w:val="5"/>
-          </w:tcPr>
-          <w:p>
-            <w:r>
-              <w:t xml:space="preserve">The developed product will be a </w:t>
-            </w:r>
-            <w:r>
-              <w:t>W</w:t>
-            </w:r>
-            <w:r>
-              <w:t xml:space="preserve">indows </w:t>
-            </w:r>
-            <w:r>
-              <w:t>Form A</w:t>
-            </w:r>
-            <w:r>
-              <w:t>pplication</w:t>
-            </w:r>
-            <w:r>
-              <w:t>.</w:t>
-            </w:r>
-            <w:r>
-              <w:t xml:space="preserve"> </w:t>
-            </w:r>
-          </w:p>
-          <w:p>
-            <w:r>
-              <w:t>The library used will be .NET Framework 4.6.1</w:t>
-            </w:r>
-            <w:r>
-              <w:t>.</w:t>
+            <w:tcW w:w="9518" w:type="dxa"/>
+            <w:gridSpan w:val="5"/>
+          </w:tcPr>
+          <w:p>
+            <w:r>
+              <w:t xml:space="preserve">The developed product will be a Windows Form Application. </w:t>
+            </w:r>
+          </w:p>
+          <w:p>
+            <w:r>
+              <w:t>The library used will be .NET Framework 4.6.1.</w:t>
             </w:r>
           </w:p>
           <w:p/>
@@ -1073,19 +918,17 @@
       <w:tr>
         <w:tc>
           <w:tcPr>
-            <w:tcW w:w="675" w:type="dxa"/>
-          </w:tcPr>
-          <w:p>
-            <w:pPr>
-              <w:rPr>
-                <w:b/>
-                <w:bCs/>
-              </w:rPr>
-            </w:pPr>
-            <w:r>
-              <w:rPr>
-                <w:b/>
-                <w:bCs/>
+            <w:tcW w:w="670" w:type="dxa"/>
+          </w:tcPr>
+          <w:p>
+            <w:pPr>
+              <w:rPr>
+                <w:b/>
+              </w:rPr>
+            </w:pPr>
+            <w:r>
+              <w:rPr>
+                <w:b/>
               </w:rPr>
               <w:t>2.2</w:t>
             </w:r>
@@ -1093,20 +936,18 @@
         </w:tc>
         <w:tc>
           <w:tcPr>
-            <w:tcW w:w="9333" w:type="dxa"/>
-            <w:gridSpan w:val="5"/>
-          </w:tcPr>
-          <w:p>
-            <w:pPr>
-              <w:rPr>
-                <w:b/>
-                <w:bCs/>
-              </w:rPr>
-            </w:pPr>
-            <w:r>
-              <w:rPr>
-                <w:b/>
-                <w:bCs/>
+            <w:tcW w:w="9518" w:type="dxa"/>
+            <w:gridSpan w:val="5"/>
+          </w:tcPr>
+          <w:p>
+            <w:pPr>
+              <w:rPr>
+                <w:b/>
+              </w:rPr>
+            </w:pPr>
+            <w:r>
+              <w:rPr>
+                <w:b/>
               </w:rPr>
               <w:t>Programming language</w:t>
             </w:r>
@@ -1115,52 +956,46 @@
       </w:tr>
       <w:tr>
         <w:trPr>
-          <w:trHeight w:val="988"/>
+          <w:trHeight w:val="980"/>
         </w:trPr>
         <w:tc>
           <w:tcPr>
-            <w:tcW w:w="675" w:type="dxa"/>
-          </w:tcPr>
-          <w:p>
-            <w:pPr>
-              <w:rPr>
-                <w:b/>
-                <w:bCs/>
-              </w:rPr>
-            </w:pPr>
-          </w:p>
-        </w:tc>
-        <w:tc>
-          <w:tcPr>
-            <w:tcW w:w="9333" w:type="dxa"/>
-            <w:gridSpan w:val="5"/>
-          </w:tcPr>
-          <w:p>
-            <w:r>
-              <w:t>Visual Basic.N</w:t>
-            </w:r>
-            <w:r>
-              <w:t>ET</w:t>
-            </w:r>
-          </w:p>
-        </w:tc>
-      </w:tr>
-      <w:tr>
-        <w:tc>
-          <w:tcPr>
-            <w:tcW w:w="675" w:type="dxa"/>
-          </w:tcPr>
-          <w:p>
-            <w:pPr>
-              <w:rPr>
-                <w:b/>
-                <w:bCs/>
-              </w:rPr>
-            </w:pPr>
-            <w:r>
-              <w:rPr>
-                <w:b/>
-                <w:bCs/>
+            <w:tcW w:w="670" w:type="dxa"/>
+          </w:tcPr>
+          <w:p>
+            <w:pPr>
+              <w:rPr>
+                <w:b/>
+              </w:rPr>
+            </w:pPr>
+          </w:p>
+        </w:tc>
+        <w:tc>
+          <w:tcPr>
+            <w:tcW w:w="9518" w:type="dxa"/>
+            <w:gridSpan w:val="5"/>
+          </w:tcPr>
+          <w:p>
+            <w:r>
+              <w:t>Visual Basic.NET</w:t>
+            </w:r>
+          </w:p>
+        </w:tc>
+      </w:tr>
+      <w:tr>
+        <w:tc>
+          <w:tcPr>
+            <w:tcW w:w="670" w:type="dxa"/>
+          </w:tcPr>
+          <w:p>
+            <w:pPr>
+              <w:rPr>
+                <w:b/>
+              </w:rPr>
+            </w:pPr>
+            <w:r>
+              <w:rPr>
+                <w:b/>
               </w:rPr>
               <w:t>2.3</w:t>
             </w:r>
@@ -1168,20 +1003,18 @@
         </w:tc>
         <w:tc>
           <w:tcPr>
-            <w:tcW w:w="9333" w:type="dxa"/>
-            <w:gridSpan w:val="5"/>
-          </w:tcPr>
-          <w:p>
-            <w:pPr>
-              <w:rPr>
-                <w:b/>
-                <w:bCs/>
-              </w:rPr>
-            </w:pPr>
-            <w:r>
-              <w:rPr>
-                <w:b/>
-                <w:bCs/>
+            <w:tcW w:w="9518" w:type="dxa"/>
+            <w:gridSpan w:val="5"/>
+          </w:tcPr>
+          <w:p>
+            <w:pPr>
+              <w:rPr>
+                <w:b/>
+              </w:rPr>
+            </w:pPr>
+            <w:r>
+              <w:rPr>
+                <w:b/>
               </w:rPr>
               <w:t>Database</w:t>
             </w:r>
@@ -1190,35 +1023,28 @@
       </w:tr>
       <w:tr>
         <w:trPr>
-          <w:trHeight w:val="1091"/>
+          <w:trHeight w:val="1080"/>
         </w:trPr>
         <w:tc>
           <w:tcPr>
-            <w:tcW w:w="675" w:type="dxa"/>
-          </w:tcPr>
-          <w:p>
-            <w:pPr>
-              <w:rPr>
-                <w:b/>
-                <w:bCs/>
-              </w:rPr>
-            </w:pPr>
-          </w:p>
-        </w:tc>
-        <w:tc>
-          <w:tcPr>
-            <w:tcW w:w="9333" w:type="dxa"/>
-            <w:gridSpan w:val="5"/>
-          </w:tcPr>
-          <w:p>
-            <w:r>
-              <w:t>M</w:t>
-            </w:r>
-            <w:r>
-              <w:t>icrosoft</w:t>
-            </w:r>
-            <w:r>
-              <w:t xml:space="preserve"> Access</w:t>
+            <w:tcW w:w="670" w:type="dxa"/>
+          </w:tcPr>
+          <w:p>
+            <w:pPr>
+              <w:rPr>
+                <w:b/>
+              </w:rPr>
+            </w:pPr>
+          </w:p>
+        </w:tc>
+        <w:tc>
+          <w:tcPr>
+            <w:tcW w:w="9518" w:type="dxa"/>
+            <w:gridSpan w:val="5"/>
+          </w:tcPr>
+          <w:p>
+            <w:r>
+              <w:t>Microsoft Access</w:t>
             </w:r>
           </w:p>
           <w:p/>
@@ -1227,19 +1053,17 @@
       <w:tr>
         <w:tc>
           <w:tcPr>
-            <w:tcW w:w="675" w:type="dxa"/>
-          </w:tcPr>
-          <w:p>
-            <w:pPr>
-              <w:rPr>
-                <w:b/>
-                <w:bCs/>
-              </w:rPr>
-            </w:pPr>
-            <w:r>
-              <w:rPr>
-                <w:b/>
-                <w:bCs/>
+            <w:tcW w:w="670" w:type="dxa"/>
+          </w:tcPr>
+          <w:p>
+            <w:pPr>
+              <w:rPr>
+                <w:b/>
+              </w:rPr>
+            </w:pPr>
+            <w:r>
+              <w:rPr>
+                <w:b/>
               </w:rPr>
               <w:t>2.4</w:t>
             </w:r>
@@ -1247,20 +1071,18 @@
         </w:tc>
         <w:tc>
           <w:tcPr>
-            <w:tcW w:w="9333" w:type="dxa"/>
-            <w:gridSpan w:val="5"/>
-          </w:tcPr>
-          <w:p>
-            <w:pPr>
-              <w:rPr>
-                <w:b/>
-                <w:bCs/>
-              </w:rPr>
-            </w:pPr>
-            <w:r>
-              <w:rPr>
-                <w:b/>
-                <w:bCs/>
+            <w:tcW w:w="9518" w:type="dxa"/>
+            <w:gridSpan w:val="5"/>
+          </w:tcPr>
+          <w:p>
+            <w:pPr>
+              <w:rPr>
+                <w:b/>
+              </w:rPr>
+            </w:pPr>
+            <w:r>
+              <w:rPr>
+                <w:b/>
               </w:rPr>
               <w:t>Remarks</w:t>
             </w:r>
@@ -1269,24 +1091,23 @@
       </w:tr>
       <w:tr>
         <w:trPr>
-          <w:trHeight w:val="1136"/>
+          <w:trHeight w:val="1120"/>
         </w:trPr>
         <w:tc>
           <w:tcPr>
-            <w:tcW w:w="675" w:type="dxa"/>
-          </w:tcPr>
-          <w:p>
-            <w:pPr>
-              <w:rPr>
-                <w:b/>
-                <w:bCs/>
-              </w:rPr>
-            </w:pPr>
-          </w:p>
-        </w:tc>
-        <w:tc>
-          <w:tcPr>
-            <w:tcW w:w="9333" w:type="dxa"/>
+            <w:tcW w:w="670" w:type="dxa"/>
+          </w:tcPr>
+          <w:p>
+            <w:pPr>
+              <w:rPr>
+                <w:b/>
+              </w:rPr>
+            </w:pPr>
+          </w:p>
+        </w:tc>
+        <w:tc>
+          <w:tcPr>
+            <w:tcW w:w="9518" w:type="dxa"/>
             <w:gridSpan w:val="5"/>
           </w:tcPr>
           <w:p/>
@@ -1295,14 +1116,13 @@
       <w:tr>
         <w:tc>
           <w:tcPr>
-            <w:tcW w:w="675" w:type="dxa"/>
-            <w:shd w:val="clear" w:color="auto" w:fill="D9D9D9" w:themeFill="background1" w:themeFillShade="D9"/>
-          </w:tcPr>
-          <w:p>
-            <w:pPr>
-              <w:rPr>
-                <w:b/>
-                <w:bCs/>
+            <w:tcW w:w="670" w:type="dxa"/>
+            <w:shd w:val="clear" w:color="auto" w:fill="D9D9D9"/>
+          </w:tcPr>
+          <w:p>
+            <w:pPr>
+              <w:rPr>
+                <w:b/>
                 <w:sz w:val="28"/>
                 <w:szCs w:val="28"/>
               </w:rPr>
@@ -1310,7 +1130,6 @@
             <w:r>
               <w:rPr>
                 <w:b/>
-                <w:bCs/>
                 <w:sz w:val="28"/>
                 <w:szCs w:val="28"/>
               </w:rPr>
@@ -1320,15 +1139,14 @@
         </w:tc>
         <w:tc>
           <w:tcPr>
-            <w:tcW w:w="9333" w:type="dxa"/>
-            <w:gridSpan w:val="5"/>
-            <w:shd w:val="clear" w:color="auto" w:fill="D9D9D9" w:themeFill="background1" w:themeFillShade="D9"/>
-          </w:tcPr>
-          <w:p>
-            <w:pPr>
-              <w:rPr>
-                <w:b/>
-                <w:bCs/>
+            <w:tcW w:w="9518" w:type="dxa"/>
+            <w:gridSpan w:val="5"/>
+            <w:shd w:val="clear" w:color="auto" w:fill="D9D9D9"/>
+          </w:tcPr>
+          <w:p>
+            <w:pPr>
+              <w:rPr>
+                <w:b/>
                 <w:sz w:val="28"/>
                 <w:szCs w:val="28"/>
               </w:rPr>
@@ -1336,7 +1154,6 @@
             <w:r>
               <w:rPr>
                 <w:b/>
-                <w:bCs/>
                 <w:sz w:val="28"/>
                 <w:szCs w:val="28"/>
               </w:rPr>
@@ -1348,19 +1165,17 @@
       <w:tr>
         <w:tc>
           <w:tcPr>
-            <w:tcW w:w="675" w:type="dxa"/>
-          </w:tcPr>
-          <w:p>
-            <w:pPr>
-              <w:rPr>
-                <w:b/>
-                <w:bCs/>
-              </w:rPr>
-            </w:pPr>
-            <w:r>
-              <w:rPr>
-                <w:b/>
-                <w:bCs/>
+            <w:tcW w:w="670" w:type="dxa"/>
+          </w:tcPr>
+          <w:p>
+            <w:pPr>
+              <w:rPr>
+                <w:b/>
+              </w:rPr>
+            </w:pPr>
+            <w:r>
+              <w:rPr>
+                <w:b/>
               </w:rPr>
               <w:t>3.1</w:t>
             </w:r>
@@ -1368,20 +1183,18 @@
         </w:tc>
         <w:tc>
           <w:tcPr>
-            <w:tcW w:w="9333" w:type="dxa"/>
-            <w:gridSpan w:val="5"/>
-          </w:tcPr>
-          <w:p>
-            <w:pPr>
-              <w:rPr>
-                <w:b/>
-                <w:bCs/>
-              </w:rPr>
-            </w:pPr>
-            <w:r>
-              <w:rPr>
-                <w:b/>
-                <w:bCs/>
+            <w:tcW w:w="9518" w:type="dxa"/>
+            <w:gridSpan w:val="5"/>
+          </w:tcPr>
+          <w:p>
+            <w:pPr>
+              <w:rPr>
+                <w:b/>
+              </w:rPr>
+            </w:pPr>
+            <w:r>
+              <w:rPr>
+                <w:b/>
               </w:rPr>
               <w:t>Gantt chart:</w:t>
             </w:r>
@@ -1394,20 +1207,19 @@
         </w:trPr>
         <w:tc>
           <w:tcPr>
-            <w:tcW w:w="675" w:type="dxa"/>
-          </w:tcPr>
-          <w:p>
-            <w:pPr>
-              <w:rPr>
-                <w:b/>
-                <w:bCs/>
-              </w:rPr>
-            </w:pPr>
-          </w:p>
-        </w:tc>
-        <w:tc>
-          <w:tcPr>
-            <w:tcW w:w="9333" w:type="dxa"/>
+            <w:tcW w:w="670" w:type="dxa"/>
+          </w:tcPr>
+          <w:p>
+            <w:pPr>
+              <w:rPr>
+                <w:b/>
+              </w:rPr>
+            </w:pPr>
+          </w:p>
+        </w:tc>
+        <w:tc>
+          <w:tcPr>
+            <w:tcW w:w="9518" w:type="dxa"/>
             <w:gridSpan w:val="5"/>
           </w:tcPr>
           <w:p>
@@ -1420,19 +1232,17 @@
       <w:tr>
         <w:tc>
           <w:tcPr>
-            <w:tcW w:w="675" w:type="dxa"/>
-          </w:tcPr>
-          <w:p>
-            <w:pPr>
-              <w:rPr>
-                <w:b/>
-                <w:bCs/>
-              </w:rPr>
-            </w:pPr>
-            <w:r>
-              <w:rPr>
-                <w:b/>
-                <w:bCs/>
+            <w:tcW w:w="670" w:type="dxa"/>
+          </w:tcPr>
+          <w:p>
+            <w:pPr>
+              <w:rPr>
+                <w:b/>
+              </w:rPr>
+            </w:pPr>
+            <w:r>
+              <w:rPr>
+                <w:b/>
               </w:rPr>
               <w:t>3.2</w:t>
             </w:r>
@@ -1440,20 +1250,18 @@
         </w:tc>
         <w:tc>
           <w:tcPr>
-            <w:tcW w:w="9333" w:type="dxa"/>
-            <w:gridSpan w:val="5"/>
-          </w:tcPr>
-          <w:p>
-            <w:pPr>
-              <w:rPr>
-                <w:b/>
-                <w:bCs/>
-              </w:rPr>
-            </w:pPr>
-            <w:r>
-              <w:rPr>
-                <w:b/>
-                <w:bCs/>
+            <w:tcW w:w="9518" w:type="dxa"/>
+            <w:gridSpan w:val="5"/>
+          </w:tcPr>
+          <w:p>
+            <w:pPr>
+              <w:rPr>
+                <w:b/>
+              </w:rPr>
+            </w:pPr>
+            <w:r>
+              <w:rPr>
+                <w:b/>
               </w:rPr>
               <w:t>Current stage</w:t>
             </w:r>
@@ -1462,17 +1270,17 @@
       </w:tr>
       <w:tr>
         <w:trPr>
-          <w:trHeight w:val="864"/>
+          <w:trHeight w:val="860"/>
         </w:trPr>
         <w:tc>
           <w:tcPr>
-            <w:tcW w:w="675" w:type="dxa"/>
+            <w:tcW w:w="670" w:type="dxa"/>
           </w:tcPr>
           <w:p/>
         </w:tc>
         <w:tc>
           <w:tcPr>
-            <w:tcW w:w="9333" w:type="dxa"/>
+            <w:tcW w:w="9518" w:type="dxa"/>
             <w:gridSpan w:val="5"/>
           </w:tcPr>
           <w:p>
@@ -1481,22 +1289,21 @@
                 <w:noProof/>
               </w:rPr>
               <w:drawing>
-                <wp:inline distT="0" distB="0" distL="0" distR="0" wp14:anchorId="5F31F243" wp14:editId="09924A1F">
-                  <wp:extent cx="5763904" cy="836379"/>
+                <wp:inline distT="0" distB="0" distL="0" distR="0">
+                  <wp:extent cx="5813969" cy="843644"/>
                   <wp:effectExtent l="0" t="0" r="0" b="0"/>
-                  <wp:docPr id="1" name="Picture 1"/>
-                  <wp:cNvGraphicFramePr>
-                    <a:graphicFrameLocks xmlns:a="http://schemas.openxmlformats.org/drawingml/2006/main" noChangeAspect="1"/>
-                  </wp:cNvGraphicFramePr>
+                  <wp:docPr id="1" name="image3.png"/>
+                  <wp:cNvGraphicFramePr/>
                   <a:graphic xmlns:a="http://schemas.openxmlformats.org/drawingml/2006/main">
                     <a:graphicData uri="http://schemas.openxmlformats.org/drawingml/2006/picture">
                       <pic:pic xmlns:pic="http://schemas.openxmlformats.org/drawingml/2006/picture">
                         <pic:nvPicPr>
-                          <pic:cNvPr id="1" name=""/>
-                          <pic:cNvPicPr/>
+                          <pic:cNvPr id="0" name="image3.png"/>
+                          <pic:cNvPicPr preferRelativeResize="0"/>
                         </pic:nvPicPr>
                         <pic:blipFill>
                           <a:blip r:embed="rId7"/>
+                          <a:srcRect/>
                           <a:stretch>
                             <a:fillRect/>
                           </a:stretch>
@@ -1509,6 +1316,7 @@
                           <a:prstGeom prst="rect">
                             <a:avLst/>
                           </a:prstGeom>
+                          <a:ln/>
                         </pic:spPr>
                       </pic:pic>
                     </a:graphicData>
@@ -1522,19 +1330,17 @@
       <w:tr>
         <w:tc>
           <w:tcPr>
-            <w:tcW w:w="675" w:type="dxa"/>
-          </w:tcPr>
-          <w:p>
-            <w:pPr>
-              <w:rPr>
-                <w:b/>
-                <w:bCs/>
-              </w:rPr>
-            </w:pPr>
-            <w:r>
-              <w:rPr>
-                <w:b/>
-                <w:bCs/>
+            <w:tcW w:w="670" w:type="dxa"/>
+          </w:tcPr>
+          <w:p>
+            <w:pPr>
+              <w:rPr>
+                <w:b/>
+              </w:rPr>
+            </w:pPr>
+            <w:r>
+              <w:rPr>
+                <w:b/>
               </w:rPr>
               <w:t>3.3</w:t>
             </w:r>
@@ -1542,20 +1348,18 @@
         </w:tc>
         <w:tc>
           <w:tcPr>
-            <w:tcW w:w="9333" w:type="dxa"/>
-            <w:gridSpan w:val="5"/>
-          </w:tcPr>
-          <w:p>
-            <w:pPr>
-              <w:rPr>
-                <w:b/>
-                <w:bCs/>
-              </w:rPr>
-            </w:pPr>
-            <w:r>
-              <w:rPr>
-                <w:b/>
-                <w:bCs/>
+            <w:tcW w:w="9518" w:type="dxa"/>
+            <w:gridSpan w:val="5"/>
+          </w:tcPr>
+          <w:p>
+            <w:pPr>
+              <w:rPr>
+                <w:b/>
+              </w:rPr>
+            </w:pPr>
+            <w:r>
+              <w:rPr>
+                <w:b/>
               </w:rPr>
               <w:t>Next step:</w:t>
             </w:r>
@@ -1568,13 +1372,13 @@
         </w:trPr>
         <w:tc>
           <w:tcPr>
-            <w:tcW w:w="675" w:type="dxa"/>
+            <w:tcW w:w="670" w:type="dxa"/>
           </w:tcPr>
           <w:p/>
         </w:tc>
         <w:tc>
           <w:tcPr>
-            <w:tcW w:w="9333" w:type="dxa"/>
+            <w:tcW w:w="9518" w:type="dxa"/>
             <w:gridSpan w:val="5"/>
           </w:tcPr>
           <w:p>
@@ -1583,22 +1387,21 @@
                 <w:noProof/>
               </w:rPr>
               <w:drawing>
-                <wp:inline distT="0" distB="0" distL="0" distR="0" wp14:anchorId="1582E6D2" wp14:editId="6F7798D5">
-                  <wp:extent cx="5950424" cy="424860"/>
+                <wp:inline distT="0" distB="0" distL="0" distR="0">
+                  <wp:extent cx="5991395" cy="427785"/>
                   <wp:effectExtent l="0" t="0" r="0" b="0"/>
-                  <wp:docPr id="2" name="Picture 2"/>
-                  <wp:cNvGraphicFramePr>
-                    <a:graphicFrameLocks xmlns:a="http://schemas.openxmlformats.org/drawingml/2006/main" noChangeAspect="1"/>
-                  </wp:cNvGraphicFramePr>
+                  <wp:docPr id="2" name="image4.png"/>
+                  <wp:cNvGraphicFramePr/>
                   <a:graphic xmlns:a="http://schemas.openxmlformats.org/drawingml/2006/main">
                     <a:graphicData uri="http://schemas.openxmlformats.org/drawingml/2006/picture">
                       <pic:pic xmlns:pic="http://schemas.openxmlformats.org/drawingml/2006/picture">
                         <pic:nvPicPr>
-                          <pic:cNvPr id="1" name=""/>
-                          <pic:cNvPicPr/>
+                          <pic:cNvPr id="0" name="image4.png"/>
+                          <pic:cNvPicPr preferRelativeResize="0"/>
                         </pic:nvPicPr>
                         <pic:blipFill>
                           <a:blip r:embed="rId8"/>
+                          <a:srcRect/>
                           <a:stretch>
                             <a:fillRect/>
                           </a:stretch>
@@ -1611,6 +1414,7 @@
                           <a:prstGeom prst="rect">
                             <a:avLst/>
                           </a:prstGeom>
+                          <a:ln/>
                         </pic:spPr>
                       </pic:pic>
                     </a:graphicData>
@@ -1629,19 +1433,17 @@
       <w:tr>
         <w:tc>
           <w:tcPr>
-            <w:tcW w:w="675" w:type="dxa"/>
-          </w:tcPr>
-          <w:p>
-            <w:pPr>
-              <w:rPr>
-                <w:b/>
-                <w:bCs/>
-              </w:rPr>
-            </w:pPr>
-            <w:r>
-              <w:rPr>
-                <w:b/>
-                <w:bCs/>
+            <w:tcW w:w="670" w:type="dxa"/>
+          </w:tcPr>
+          <w:p>
+            <w:pPr>
+              <w:rPr>
+                <w:b/>
+              </w:rPr>
+            </w:pPr>
+            <w:r>
+              <w:rPr>
+                <w:b/>
               </w:rPr>
               <w:t>3.4</w:t>
             </w:r>
@@ -1649,20 +1451,18 @@
         </w:tc>
         <w:tc>
           <w:tcPr>
-            <w:tcW w:w="9333" w:type="dxa"/>
-            <w:gridSpan w:val="5"/>
-          </w:tcPr>
-          <w:p>
-            <w:pPr>
-              <w:rPr>
-                <w:b/>
-                <w:bCs/>
-              </w:rPr>
-            </w:pPr>
-            <w:r>
-              <w:rPr>
-                <w:b/>
-                <w:bCs/>
+            <w:tcW w:w="9518" w:type="dxa"/>
+            <w:gridSpan w:val="5"/>
+          </w:tcPr>
+          <w:p>
+            <w:pPr>
+              <w:rPr>
+                <w:b/>
+              </w:rPr>
+            </w:pPr>
+            <w:r>
+              <w:rPr>
+                <w:b/>
               </w:rPr>
               <w:t>Challenges/Difficulties:</w:t>
             </w:r>
@@ -1675,35 +1475,40 @@
         </w:trPr>
         <w:tc>
           <w:tcPr>
-            <w:tcW w:w="675" w:type="dxa"/>
+            <w:tcW w:w="670" w:type="dxa"/>
           </w:tcPr>
           <w:p/>
         </w:tc>
         <w:tc>
           <w:tcPr>
-            <w:tcW w:w="9333" w:type="dxa"/>
-            <w:gridSpan w:val="5"/>
-          </w:tcPr>
-          <w:p>
-            <w:pPr>
-              <w:pStyle w:val="ListParagraph"/>
+            <w:tcW w:w="9518" w:type="dxa"/>
+            <w:gridSpan w:val="5"/>
+          </w:tcPr>
+          <w:p>
+            <w:pPr>
               <w:numPr>
                 <w:ilvl w:val="0"/>
                 <w:numId w:val="2"/>
               </w:numPr>
-            </w:pPr>
-            <w:r>
-              <w:t>Ensuring the system is not too weak when it comes to security and thus sacrificing the convenience and flexibility when signing in by the user.</w:t>
+              <w:spacing w:after="200" w:line="276" w:lineRule="auto"/>
+              <w:contextualSpacing/>
+            </w:pPr>
+            <w:r>
+              <w:t>Ensuring the system is not too weak when it comes to security and thus sacrificing the convenience and</w:t>
+            </w:r>
+            <w:r>
+              <w:t xml:space="preserve"> flexibility when signing in by the user.</w:t>
             </w:r>
           </w:p>
           <w:p/>
           <w:p>
             <w:pPr>
-              <w:pStyle w:val="ListParagraph"/>
               <w:numPr>
                 <w:ilvl w:val="0"/>
                 <w:numId w:val="2"/>
               </w:numPr>
+              <w:spacing w:after="200" w:line="276" w:lineRule="auto"/>
+              <w:contextualSpacing/>
             </w:pPr>
             <w:r>
               <w:t>Ensuring sufficient security and functionality is provided inside the system to avoid it from being redundant from existing management systems available currently.</w:t>
@@ -1714,19 +1519,17 @@
       <w:tr>
         <w:tc>
           <w:tcPr>
-            <w:tcW w:w="675" w:type="dxa"/>
-          </w:tcPr>
-          <w:p>
-            <w:pPr>
-              <w:rPr>
-                <w:b/>
-                <w:bCs/>
-              </w:rPr>
-            </w:pPr>
-            <w:r>
-              <w:rPr>
-                <w:b/>
-                <w:bCs/>
+            <w:tcW w:w="670" w:type="dxa"/>
+          </w:tcPr>
+          <w:p>
+            <w:pPr>
+              <w:rPr>
+                <w:b/>
+              </w:rPr>
+            </w:pPr>
+            <w:r>
+              <w:rPr>
+                <w:b/>
               </w:rPr>
               <w:t>3.5</w:t>
             </w:r>
@@ -1734,20 +1537,18 @@
         </w:tc>
         <w:tc>
           <w:tcPr>
-            <w:tcW w:w="9333" w:type="dxa"/>
-            <w:gridSpan w:val="5"/>
-          </w:tcPr>
-          <w:p>
-            <w:pPr>
-              <w:rPr>
-                <w:b/>
-                <w:bCs/>
-              </w:rPr>
-            </w:pPr>
-            <w:r>
-              <w:rPr>
-                <w:b/>
-                <w:bCs/>
+            <w:tcW w:w="9518" w:type="dxa"/>
+            <w:gridSpan w:val="5"/>
+          </w:tcPr>
+          <w:p>
+            <w:pPr>
+              <w:rPr>
+                <w:b/>
+              </w:rPr>
+            </w:pPr>
+            <w:r>
+              <w:rPr>
+                <w:b/>
               </w:rPr>
               <w:t>Remarks:</w:t>
             </w:r>
@@ -1756,17 +1557,17 @@
       </w:tr>
       <w:tr>
         <w:trPr>
-          <w:trHeight w:val="2929"/>
+          <w:trHeight w:val="2920"/>
         </w:trPr>
         <w:tc>
           <w:tcPr>
-            <w:tcW w:w="675" w:type="dxa"/>
+            <w:tcW w:w="670" w:type="dxa"/>
           </w:tcPr>
           <w:p/>
         </w:tc>
         <w:tc>
           <w:tcPr>
-            <w:tcW w:w="9333" w:type="dxa"/>
+            <w:tcW w:w="9518" w:type="dxa"/>
             <w:gridSpan w:val="5"/>
           </w:tcPr>
           <w:p/>
@@ -1779,8 +1580,8 @@
       <w:footerReference w:type="default" r:id="rId10"/>
       <w:pgSz w:w="12240" w:h="15840"/>
       <w:pgMar w:top="1134" w:right="1134" w:bottom="1134" w:left="1134" w:header="720" w:footer="720" w:gutter="0"/>
+      <w:pgNumType w:start="1"/>
       <w:cols w:space="720"/>
-      <w:docGrid w:linePitch="360"/>
     </w:sectPr>
   </w:body>
 </w:document>
@@ -1815,10 +1616,14 @@
 <w:ftr xmlns:wpc="http://schemas.microsoft.com/office/word/2010/wordprocessingCanvas" xmlns:cx="http://schemas.microsoft.com/office/drawing/2014/chartex" xmlns:cx1="http://schemas.microsoft.com/office/drawing/2015/9/8/chartex" xmlns:cx2="http://schemas.microsoft.com/office/drawing/2015/10/21/chartex" xmlns:cx3="http://schemas.microsoft.com/office/drawing/2016/5/9/chartex" xmlns:cx4="http://schemas.microsoft.com/office/drawing/2016/5/10/chartex" xmlns:cx5="http://schemas.microsoft.com/office/drawing/2016/5/11/chartex" xmlns:cx6="http://schemas.microsoft.com/office/drawing/2016/5/12/chartex" xmlns:cx7="http://schemas.microsoft.com/office/drawing/2016/5/13/chartex" xmlns:cx8="http://schemas.microsoft.com/office/drawing/2016/5/14/chartex" xmlns:mc="http://schemas.openxmlformats.org/markup-compatibility/2006" xmlns:aink="http://schemas.microsoft.com/office/drawing/2016/ink" xmlns:am3d="http://schemas.microsoft.com/office/drawing/2017/model3d" xmlns:o="urn:schemas-microsoft-com:office:office" xmlns:r="http://schemas.openxmlformats.org/officeDocument/2006/relationships" xmlns:m="http://schemas.openxmlformats.org/officeDocument/2006/math" xmlns:v="urn:schemas-microsoft-com:vml" xmlns:wp14="http://schemas.microsoft.com/office/word/2010/wordprocessingDrawing" xmlns:wp="http://schemas.openxmlformats.org/drawingml/2006/wordprocessingDrawing" xmlns:w10="urn:schemas-microsoft-com:office:word" xmlns:w="http://schemas.openxmlformats.org/wordprocessingml/2006/main" xmlns:w14="http://schemas.microsoft.com/office/word/2010/wordml" xmlns:w15="http://schemas.microsoft.com/office/word/2012/wordml" xmlns:w16cid="http://schemas.microsoft.com/office/word/2016/wordml/cid" xmlns:w16se="http://schemas.microsoft.com/office/word/2015/wordml/symex" xmlns:wpg="http://schemas.microsoft.com/office/word/2010/wordprocessingGroup" xmlns:wpi="http://schemas.microsoft.com/office/word/2010/wordprocessingInk" xmlns:wne="http://schemas.microsoft.com/office/word/2006/wordml" xmlns:wps="http://schemas.microsoft.com/office/word/2010/wordprocessingShape" mc:Ignorable="w14 w15 w16se w16cid wp14">
   <w:p>
     <w:pPr>
-      <w:pStyle w:val="Footer"/>
       <w:pBdr>
-        <w:top w:val="single" w:sz="4" w:space="1" w:color="auto"/>
+        <w:top w:val="single" w:sz="4" w:space="1" w:color="000000"/>
       </w:pBdr>
+      <w:tabs>
+        <w:tab w:val="center" w:pos="4680"/>
+        <w:tab w:val="right" w:pos="9360"/>
+      </w:tabs>
+      <w:spacing w:after="0" w:line="240" w:lineRule="auto"/>
       <w:jc w:val="right"/>
       <w:rPr>
         <w:sz w:val="18"/>
@@ -1844,7 +1649,7 @@
         <w:sz w:val="18"/>
         <w:szCs w:val="18"/>
       </w:rPr>
-      <w:instrText xml:space="preserve"> PAGE  \* Arabic  \* MERGEFORMAT </w:instrText>
+      <w:instrText>PAGE</w:instrText>
     </w:r>
     <w:r>
       <w:rPr>
@@ -1887,7 +1692,7 @@
         <w:sz w:val="18"/>
         <w:szCs w:val="18"/>
       </w:rPr>
-      <w:instrText xml:space="preserve"> NUMPAGES  \* Arabic  \* MERGEFORMAT </w:instrText>
+      <w:instrText>NUMPAGES</w:instrText>
     </w:r>
     <w:r>
       <w:rPr>
@@ -1945,13 +1750,11 @@
   <w:p>
     <w:pPr>
       <w:pBdr>
-        <w:bottom w:val="single" w:sz="4" w:space="1" w:color="auto"/>
+        <w:bottom w:val="single" w:sz="4" w:space="1" w:color="000000"/>
       </w:pBdr>
       <w:shd w:val="clear" w:color="auto" w:fill="FFFFFF"/>
       <w:spacing w:after="120" w:line="240" w:lineRule="auto"/>
-      <w:outlineLvl w:val="1"/>
-      <w:rPr>
-        <w:rFonts w:eastAsia="Times New Roman" w:cstheme="minorHAnsi"/>
+      <w:rPr>
         <w:color w:val="281F18"/>
         <w:sz w:val="18"/>
         <w:szCs w:val="18"/>
@@ -1959,7 +1762,6 @@
     </w:pPr>
     <w:r>
       <w:rPr>
-        <w:rFonts w:eastAsia="Times New Roman" w:cstheme="minorHAnsi"/>
         <w:color w:val="281F18"/>
         <w:sz w:val="18"/>
         <w:szCs w:val="18"/>
@@ -1967,9 +1769,6 @@
       <w:t>UC3F1711</w:t>
     </w:r>
     <w:r>
-      <w:rPr>
-        <w:rFonts w:cstheme="minorHAnsi"/>
-      </w:rPr>
       <w:tab/>
     </w:r>
   </w:p>
@@ -1979,22 +1778,22 @@
 <file path=word/numbering.xml><?xml version="1.0" encoding="utf-8"?>
 <w:numbering xmlns:wpc="http://schemas.microsoft.com/office/word/2010/wordprocessingCanvas" xmlns:cx="http://schemas.microsoft.com/office/drawing/2014/chartex" xmlns:cx1="http://schemas.microsoft.com/office/drawing/2015/9/8/chartex" xmlns:cx2="http://schemas.microsoft.com/office/drawing/2015/10/21/chartex" xmlns:cx3="http://schemas.microsoft.com/office/drawing/2016/5/9/chartex" xmlns:cx4="http://schemas.microsoft.com/office/drawing/2016/5/10/chartex" xmlns:cx5="http://schemas.microsoft.com/office/drawing/2016/5/11/chartex" xmlns:cx6="http://schemas.microsoft.com/office/drawing/2016/5/12/chartex" xmlns:cx7="http://schemas.microsoft.com/office/drawing/2016/5/13/chartex" xmlns:cx8="http://schemas.microsoft.com/office/drawing/2016/5/14/chartex" xmlns:mc="http://schemas.openxmlformats.org/markup-compatibility/2006" xmlns:aink="http://schemas.microsoft.com/office/drawing/2016/ink" xmlns:am3d="http://schemas.microsoft.com/office/drawing/2017/model3d" xmlns:o="urn:schemas-microsoft-com:office:office" xmlns:r="http://schemas.openxmlformats.org/officeDocument/2006/relationships" xmlns:m="http://schemas.openxmlformats.org/officeDocument/2006/math" xmlns:v="urn:schemas-microsoft-com:vml" xmlns:wp14="http://schemas.microsoft.com/office/word/2010/wordprocessingDrawing" xmlns:wp="http://schemas.openxmlformats.org/drawingml/2006/wordprocessingDrawing" xmlns:w10="urn:schemas-microsoft-com:office:word" xmlns:w="http://schemas.openxmlformats.org/wordprocessingml/2006/main" xmlns:w14="http://schemas.microsoft.com/office/word/2010/wordml" xmlns:w15="http://schemas.microsoft.com/office/word/2012/wordml" xmlns:w16cid="http://schemas.microsoft.com/office/word/2016/wordml/cid" xmlns:w16se="http://schemas.microsoft.com/office/word/2015/wordml/symex" xmlns:wpg="http://schemas.microsoft.com/office/word/2010/wordprocessingGroup" xmlns:wpi="http://schemas.microsoft.com/office/word/2010/wordprocessingInk" xmlns:wne="http://schemas.microsoft.com/office/word/2006/wordml" xmlns:wps="http://schemas.microsoft.com/office/word/2010/wordprocessingShape" mc:Ignorable="w14 w15 w16se w16cid wp14">
   <w:abstractNum w:abstractNumId="0" w15:restartNumberingAfterBreak="0">
-    <w:nsid w:val="02035E50"/>
-    <w:multiLevelType w:val="hybridMultilevel"/>
-    <w:tmpl w:val="E0D8827C"/>
-    <w:lvl w:ilvl="0" w:tplc="44090001">
+    <w:nsid w:val="31B4064E"/>
+    <w:multiLevelType w:val="multilevel"/>
+    <w:tmpl w:val="1282493A"/>
+    <w:lvl w:ilvl="0">
       <w:start w:val="1"/>
       <w:numFmt w:val="bullet"/>
-      <w:lvlText w:val=""/>
+      <w:lvlText w:val="●"/>
       <w:lvlJc w:val="left"/>
       <w:pPr>
         <w:ind w:left="720" w:hanging="360"/>
       </w:pPr>
       <w:rPr>
-        <w:rFonts w:ascii="Symbol" w:hAnsi="Symbol" w:hint="default"/>
+        <w:rFonts w:ascii="Noto Sans Symbols" w:eastAsia="Noto Sans Symbols" w:hAnsi="Noto Sans Symbols" w:cs="Noto Sans Symbols"/>
       </w:rPr>
     </w:lvl>
-    <w:lvl w:ilvl="1" w:tplc="44090003" w:tentative="1">
+    <w:lvl w:ilvl="1">
       <w:start w:val="1"/>
       <w:numFmt w:val="bullet"/>
       <w:lvlText w:val="o"/>
@@ -2003,34 +1802,34 @@
         <w:ind w:left="1440" w:hanging="360"/>
       </w:pPr>
       <w:rPr>
-        <w:rFonts w:ascii="Courier New" w:hAnsi="Courier New" w:cs="Courier New" w:hint="default"/>
+        <w:rFonts w:ascii="Courier New" w:eastAsia="Courier New" w:hAnsi="Courier New" w:cs="Courier New"/>
       </w:rPr>
     </w:lvl>
-    <w:lvl w:ilvl="2" w:tplc="44090005" w:tentative="1">
+    <w:lvl w:ilvl="2">
       <w:start w:val="1"/>
       <w:numFmt w:val="bullet"/>
-      <w:lvlText w:val=""/>
+      <w:lvlText w:val="▪"/>
       <w:lvlJc w:val="left"/>
       <w:pPr>
         <w:ind w:left="2160" w:hanging="360"/>
       </w:pPr>
       <w:rPr>
-        <w:rFonts w:ascii="Wingdings" w:hAnsi="Wingdings" w:hint="default"/>
+        <w:rFonts w:ascii="Noto Sans Symbols" w:eastAsia="Noto Sans Symbols" w:hAnsi="Noto Sans Symbols" w:cs="Noto Sans Symbols"/>
       </w:rPr>
     </w:lvl>
-    <w:lvl w:ilvl="3" w:tplc="44090001" w:tentative="1">
+    <w:lvl w:ilvl="3">
       <w:start w:val="1"/>
       <w:numFmt w:val="bullet"/>
-      <w:lvlText w:val=""/>
+      <w:lvlText w:val="●"/>
       <w:lvlJc w:val="left"/>
       <w:pPr>
         <w:ind w:left="2880" w:hanging="360"/>
       </w:pPr>
       <w:rPr>
-        <w:rFonts w:ascii="Symbol" w:hAnsi="Symbol" w:hint="default"/>
+        <w:rFonts w:ascii="Noto Sans Symbols" w:eastAsia="Noto Sans Symbols" w:hAnsi="Noto Sans Symbols" w:cs="Noto Sans Symbols"/>
       </w:rPr>
     </w:lvl>
-    <w:lvl w:ilvl="4" w:tplc="44090003" w:tentative="1">
+    <w:lvl w:ilvl="4">
       <w:start w:val="1"/>
       <w:numFmt w:val="bullet"/>
       <w:lvlText w:val="o"/>
@@ -2039,34 +1838,34 @@
         <w:ind w:left="3600" w:hanging="360"/>
       </w:pPr>
       <w:rPr>
-        <w:rFonts w:ascii="Courier New" w:hAnsi="Courier New" w:cs="Courier New" w:hint="default"/>
+        <w:rFonts w:ascii="Courier New" w:eastAsia="Courier New" w:hAnsi="Courier New" w:cs="Courier New"/>
       </w:rPr>
     </w:lvl>
-    <w:lvl w:ilvl="5" w:tplc="44090005" w:tentative="1">
+    <w:lvl w:ilvl="5">
       <w:start w:val="1"/>
       <w:numFmt w:val="bullet"/>
-      <w:lvlText w:val=""/>
+      <w:lvlText w:val="▪"/>
       <w:lvlJc w:val="left"/>
       <w:pPr>
         <w:ind w:left="4320" w:hanging="360"/>
       </w:pPr>
       <w:rPr>
-        <w:rFonts w:ascii="Wingdings" w:hAnsi="Wingdings" w:hint="default"/>
+        <w:rFonts w:ascii="Noto Sans Symbols" w:eastAsia="Noto Sans Symbols" w:hAnsi="Noto Sans Symbols" w:cs="Noto Sans Symbols"/>
       </w:rPr>
     </w:lvl>
-    <w:lvl w:ilvl="6" w:tplc="44090001" w:tentative="1">
+    <w:lvl w:ilvl="6">
       <w:start w:val="1"/>
       <w:numFmt w:val="bullet"/>
-      <w:lvlText w:val=""/>
+      <w:lvlText w:val="●"/>
       <w:lvlJc w:val="left"/>
       <w:pPr>
         <w:ind w:left="5040" w:hanging="360"/>
       </w:pPr>
       <w:rPr>
-        <w:rFonts w:ascii="Symbol" w:hAnsi="Symbol" w:hint="default"/>
+        <w:rFonts w:ascii="Noto Sans Symbols" w:eastAsia="Noto Sans Symbols" w:hAnsi="Noto Sans Symbols" w:cs="Noto Sans Symbols"/>
       </w:rPr>
     </w:lvl>
-    <w:lvl w:ilvl="7" w:tplc="44090003" w:tentative="1">
+    <w:lvl w:ilvl="7">
       <w:start w:val="1"/>
       <w:numFmt w:val="bullet"/>
       <w:lvlText w:val="o"/>
@@ -2075,39 +1874,39 @@
         <w:ind w:left="5760" w:hanging="360"/>
       </w:pPr>
       <w:rPr>
-        <w:rFonts w:ascii="Courier New" w:hAnsi="Courier New" w:cs="Courier New" w:hint="default"/>
+        <w:rFonts w:ascii="Courier New" w:eastAsia="Courier New" w:hAnsi="Courier New" w:cs="Courier New"/>
       </w:rPr>
     </w:lvl>
-    <w:lvl w:ilvl="8" w:tplc="44090005" w:tentative="1">
+    <w:lvl w:ilvl="8">
       <w:start w:val="1"/>
       <w:numFmt w:val="bullet"/>
-      <w:lvlText w:val=""/>
+      <w:lvlText w:val="▪"/>
       <w:lvlJc w:val="left"/>
       <w:pPr>
         <w:ind w:left="6480" w:hanging="360"/>
       </w:pPr>
       <w:rPr>
-        <w:rFonts w:ascii="Wingdings" w:hAnsi="Wingdings" w:hint="default"/>
+        <w:rFonts w:ascii="Noto Sans Symbols" w:eastAsia="Noto Sans Symbols" w:hAnsi="Noto Sans Symbols" w:cs="Noto Sans Symbols"/>
       </w:rPr>
     </w:lvl>
   </w:abstractNum>
   <w:abstractNum w:abstractNumId="1" w15:restartNumberingAfterBreak="0">
-    <w:nsid w:val="4BAE2654"/>
-    <w:multiLevelType w:val="hybridMultilevel"/>
-    <w:tmpl w:val="22E2A734"/>
-    <w:lvl w:ilvl="0" w:tplc="44090001">
+    <w:nsid w:val="33864689"/>
+    <w:multiLevelType w:val="multilevel"/>
+    <w:tmpl w:val="868C290E"/>
+    <w:lvl w:ilvl="0">
       <w:start w:val="1"/>
       <w:numFmt w:val="bullet"/>
-      <w:lvlText w:val=""/>
+      <w:lvlText w:val="●"/>
       <w:lvlJc w:val="left"/>
       <w:pPr>
         <w:ind w:left="720" w:hanging="360"/>
       </w:pPr>
       <w:rPr>
-        <w:rFonts w:ascii="Symbol" w:hAnsi="Symbol" w:hint="default"/>
+        <w:rFonts w:ascii="Noto Sans Symbols" w:eastAsia="Noto Sans Symbols" w:hAnsi="Noto Sans Symbols" w:cs="Noto Sans Symbols"/>
       </w:rPr>
     </w:lvl>
-    <w:lvl w:ilvl="1" w:tplc="44090003" w:tentative="1">
+    <w:lvl w:ilvl="1">
       <w:start w:val="1"/>
       <w:numFmt w:val="bullet"/>
       <w:lvlText w:val="o"/>
@@ -2116,34 +1915,34 @@
         <w:ind w:left="1440" w:hanging="360"/>
       </w:pPr>
       <w:rPr>
-        <w:rFonts w:ascii="Courier New" w:hAnsi="Courier New" w:cs="Courier New" w:hint="default"/>
+        <w:rFonts w:ascii="Courier New" w:eastAsia="Courier New" w:hAnsi="Courier New" w:cs="Courier New"/>
       </w:rPr>
     </w:lvl>
-    <w:lvl w:ilvl="2" w:tplc="44090005" w:tentative="1">
+    <w:lvl w:ilvl="2">
       <w:start w:val="1"/>
       <w:numFmt w:val="bullet"/>
-      <w:lvlText w:val=""/>
+      <w:lvlText w:val="▪"/>
       <w:lvlJc w:val="left"/>
       <w:pPr>
         <w:ind w:left="2160" w:hanging="360"/>
       </w:pPr>
       <w:rPr>
-        <w:rFonts w:ascii="Wingdings" w:hAnsi="Wingdings" w:hint="default"/>
+        <w:rFonts w:ascii="Noto Sans Symbols" w:eastAsia="Noto Sans Symbols" w:hAnsi="Noto Sans Symbols" w:cs="Noto Sans Symbols"/>
       </w:rPr>
     </w:lvl>
-    <w:lvl w:ilvl="3" w:tplc="44090001" w:tentative="1">
+    <w:lvl w:ilvl="3">
       <w:start w:val="1"/>
       <w:numFmt w:val="bullet"/>
-      <w:lvlText w:val=""/>
+      <w:lvlText w:val="●"/>
       <w:lvlJc w:val="left"/>
       <w:pPr>
         <w:ind w:left="2880" w:hanging="360"/>
       </w:pPr>
       <w:rPr>
-        <w:rFonts w:ascii="Symbol" w:hAnsi="Symbol" w:hint="default"/>
+        <w:rFonts w:ascii="Noto Sans Symbols" w:eastAsia="Noto Sans Symbols" w:hAnsi="Noto Sans Symbols" w:cs="Noto Sans Symbols"/>
       </w:rPr>
     </w:lvl>
-    <w:lvl w:ilvl="4" w:tplc="44090003" w:tentative="1">
+    <w:lvl w:ilvl="4">
       <w:start w:val="1"/>
       <w:numFmt w:val="bullet"/>
       <w:lvlText w:val="o"/>
@@ -2152,34 +1951,34 @@
         <w:ind w:left="3600" w:hanging="360"/>
       </w:pPr>
       <w:rPr>
-        <w:rFonts w:ascii="Courier New" w:hAnsi="Courier New" w:cs="Courier New" w:hint="default"/>
+        <w:rFonts w:ascii="Courier New" w:eastAsia="Courier New" w:hAnsi="Courier New" w:cs="Courier New"/>
       </w:rPr>
     </w:lvl>
-    <w:lvl w:ilvl="5" w:tplc="44090005" w:tentative="1">
+    <w:lvl w:ilvl="5">
       <w:start w:val="1"/>
       <w:numFmt w:val="bullet"/>
-      <w:lvlText w:val=""/>
+      <w:lvlText w:val="▪"/>
       <w:lvlJc w:val="left"/>
       <w:pPr>
         <w:ind w:left="4320" w:hanging="360"/>
       </w:pPr>
       <w:rPr>
-        <w:rFonts w:ascii="Wingdings" w:hAnsi="Wingdings" w:hint="default"/>
+        <w:rFonts w:ascii="Noto Sans Symbols" w:eastAsia="Noto Sans Symbols" w:hAnsi="Noto Sans Symbols" w:cs="Noto Sans Symbols"/>
       </w:rPr>
     </w:lvl>
-    <w:lvl w:ilvl="6" w:tplc="44090001" w:tentative="1">
+    <w:lvl w:ilvl="6">
       <w:start w:val="1"/>
       <w:numFmt w:val="bullet"/>
-      <w:lvlText w:val=""/>
+      <w:lvlText w:val="●"/>
       <w:lvlJc w:val="left"/>
       <w:pPr>
         <w:ind w:left="5040" w:hanging="360"/>
       </w:pPr>
       <w:rPr>
-        <w:rFonts w:ascii="Symbol" w:hAnsi="Symbol" w:hint="default"/>
+        <w:rFonts w:ascii="Noto Sans Symbols" w:eastAsia="Noto Sans Symbols" w:hAnsi="Noto Sans Symbols" w:cs="Noto Sans Symbols"/>
       </w:rPr>
     </w:lvl>
-    <w:lvl w:ilvl="7" w:tplc="44090003" w:tentative="1">
+    <w:lvl w:ilvl="7">
       <w:start w:val="1"/>
       <w:numFmt w:val="bullet"/>
       <w:lvlText w:val="o"/>
@@ -2188,19 +1987,19 @@
         <w:ind w:left="5760" w:hanging="360"/>
       </w:pPr>
       <w:rPr>
-        <w:rFonts w:ascii="Courier New" w:hAnsi="Courier New" w:cs="Courier New" w:hint="default"/>
+        <w:rFonts w:ascii="Courier New" w:eastAsia="Courier New" w:hAnsi="Courier New" w:cs="Courier New"/>
       </w:rPr>
     </w:lvl>
-    <w:lvl w:ilvl="8" w:tplc="44090005" w:tentative="1">
+    <w:lvl w:ilvl="8">
       <w:start w:val="1"/>
       <w:numFmt w:val="bullet"/>
-      <w:lvlText w:val=""/>
+      <w:lvlText w:val="▪"/>
       <w:lvlJc w:val="left"/>
       <w:pPr>
         <w:ind w:left="6480" w:hanging="360"/>
       </w:pPr>
       <w:rPr>
-        <w:rFonts w:ascii="Wingdings" w:hAnsi="Wingdings" w:hint="default"/>
+        <w:rFonts w:ascii="Noto Sans Symbols" w:eastAsia="Noto Sans Symbols" w:hAnsi="Noto Sans Symbols" w:cs="Noto Sans Symbols"/>
       </w:rPr>
     </w:lvl>
   </w:abstractNum>
@@ -2218,14 +2017,22 @@
   <w:docDefaults>
     <w:rPrDefault>
       <w:rPr>
-        <w:rFonts w:asciiTheme="minorHAnsi" w:eastAsiaTheme="minorHAnsi" w:hAnsiTheme="minorHAnsi" w:cstheme="minorBidi"/>
+        <w:rFonts w:ascii="Calibri" w:eastAsia="Calibri" w:hAnsi="Calibri" w:cs="Calibri"/>
+        <w:color w:val="000000"/>
         <w:sz w:val="22"/>
         <w:szCs w:val="22"/>
-        <w:lang w:val="en-US" w:eastAsia="en-US" w:bidi="ar-SA"/>
+        <w:lang w:val="en-US" w:eastAsia="zh-CN" w:bidi="ar-SA"/>
       </w:rPr>
     </w:rPrDefault>
     <w:pPrDefault>
       <w:pPr>
+        <w:pBdr>
+          <w:top w:val="nil"/>
+          <w:left w:val="nil"/>
+          <w:bottom w:val="nil"/>
+          <w:right w:val="nil"/>
+          <w:between w:val="nil"/>
+        </w:pBdr>
         <w:spacing w:after="200" w:line="276" w:lineRule="auto"/>
       </w:pPr>
     </w:pPrDefault>
@@ -2385,7 +2192,7 @@
     <w:lsdException w:name="Table Web 2" w:semiHidden="1" w:unhideWhenUsed="1"/>
     <w:lsdException w:name="Table Web 3" w:semiHidden="1" w:unhideWhenUsed="1"/>
     <w:lsdException w:name="Balloon Text" w:semiHidden="1" w:unhideWhenUsed="1"/>
-    <w:lsdException w:name="Table Grid" w:uiPriority="59"/>
+    <w:lsdException w:name="Table Grid" w:uiPriority="39"/>
     <w:lsdException w:name="Table Theme" w:semiHidden="1" w:unhideWhenUsed="1"/>
     <w:lsdException w:name="Placeholder Text" w:semiHidden="1"/>
     <w:lsdException w:name="No Spacing" w:uiPriority="1" w:qFormat="1"/>
@@ -2609,26 +2416,98 @@
   </w:latentStyles>
   <w:style w:type="paragraph" w:default="1" w:styleId="Normal">
     <w:name w:val="Normal"/>
-    <w:qFormat/>
-    <w:rsid w:val="00C766AA"/>
+  </w:style>
+  <w:style w:type="paragraph" w:styleId="Heading1">
+    <w:name w:val="heading 1"/>
+    <w:basedOn w:val="Normal"/>
+    <w:next w:val="Normal"/>
+    <w:pPr>
+      <w:keepNext/>
+      <w:keepLines/>
+      <w:spacing w:before="480" w:after="120"/>
+      <w:outlineLvl w:val="0"/>
+    </w:pPr>
+    <w:rPr>
+      <w:b/>
+      <w:sz w:val="48"/>
+      <w:szCs w:val="48"/>
+    </w:rPr>
   </w:style>
   <w:style w:type="paragraph" w:styleId="Heading2">
     <w:name w:val="heading 2"/>
     <w:basedOn w:val="Normal"/>
-    <w:link w:val="Heading2Char"/>
-    <w:uiPriority w:val="9"/>
-    <w:qFormat/>
-    <w:rsid w:val="00AC3414"/>
+    <w:next w:val="Normal"/>
     <w:pPr>
-      <w:spacing w:before="100" w:beforeAutospacing="1" w:after="100" w:afterAutospacing="1" w:line="240" w:lineRule="auto"/>
+      <w:spacing w:before="100" w:after="100" w:line="240" w:lineRule="auto"/>
       <w:outlineLvl w:val="1"/>
     </w:pPr>
     <w:rPr>
       <w:rFonts w:ascii="Times New Roman" w:eastAsia="Times New Roman" w:hAnsi="Times New Roman" w:cs="Times New Roman"/>
       <w:b/>
-      <w:bCs/>
       <w:sz w:val="36"/>
       <w:szCs w:val="36"/>
+    </w:rPr>
+  </w:style>
+  <w:style w:type="paragraph" w:styleId="Heading3">
+    <w:name w:val="heading 3"/>
+    <w:basedOn w:val="Normal"/>
+    <w:next w:val="Normal"/>
+    <w:pPr>
+      <w:keepNext/>
+      <w:keepLines/>
+      <w:spacing w:before="280" w:after="80"/>
+      <w:outlineLvl w:val="2"/>
+    </w:pPr>
+    <w:rPr>
+      <w:b/>
+      <w:sz w:val="28"/>
+      <w:szCs w:val="28"/>
+    </w:rPr>
+  </w:style>
+  <w:style w:type="paragraph" w:styleId="Heading4">
+    <w:name w:val="heading 4"/>
+    <w:basedOn w:val="Normal"/>
+    <w:next w:val="Normal"/>
+    <w:pPr>
+      <w:keepNext/>
+      <w:keepLines/>
+      <w:spacing w:before="240" w:after="40"/>
+      <w:outlineLvl w:val="3"/>
+    </w:pPr>
+    <w:rPr>
+      <w:b/>
+      <w:sz w:val="24"/>
+      <w:szCs w:val="24"/>
+    </w:rPr>
+  </w:style>
+  <w:style w:type="paragraph" w:styleId="Heading5">
+    <w:name w:val="heading 5"/>
+    <w:basedOn w:val="Normal"/>
+    <w:next w:val="Normal"/>
+    <w:pPr>
+      <w:keepNext/>
+      <w:keepLines/>
+      <w:spacing w:before="220" w:after="40"/>
+      <w:outlineLvl w:val="4"/>
+    </w:pPr>
+    <w:rPr>
+      <w:b/>
+    </w:rPr>
+  </w:style>
+  <w:style w:type="paragraph" w:styleId="Heading6">
+    <w:name w:val="heading 6"/>
+    <w:basedOn w:val="Normal"/>
+    <w:next w:val="Normal"/>
+    <w:pPr>
+      <w:keepNext/>
+      <w:keepLines/>
+      <w:spacing w:before="200" w:after="40"/>
+      <w:outlineLvl w:val="5"/>
+    </w:pPr>
+    <w:rPr>
+      <w:b/>
+      <w:sz w:val="20"/>
+      <w:szCs w:val="20"/>
     </w:rPr>
   </w:style>
   <w:style w:type="character" w:default="1" w:styleId="DefaultParagraphFont">
@@ -2658,93 +2537,47 @@
     <w:semiHidden/>
     <w:unhideWhenUsed/>
   </w:style>
-  <w:style w:type="table" w:styleId="TableGrid">
-    <w:name w:val="Table Grid"/>
+  <w:style w:type="paragraph" w:styleId="Title">
+    <w:name w:val="Title"/>
+    <w:basedOn w:val="Normal"/>
+    <w:next w:val="Normal"/>
+    <w:pPr>
+      <w:keepNext/>
+      <w:keepLines/>
+      <w:spacing w:before="480" w:after="120"/>
+    </w:pPr>
+    <w:rPr>
+      <w:b/>
+      <w:sz w:val="72"/>
+      <w:szCs w:val="72"/>
+    </w:rPr>
+  </w:style>
+  <w:style w:type="paragraph" w:styleId="Subtitle">
+    <w:name w:val="Subtitle"/>
+    <w:basedOn w:val="Normal"/>
+    <w:next w:val="Normal"/>
+    <w:pPr>
+      <w:keepNext/>
+      <w:keepLines/>
+      <w:spacing w:before="360" w:after="80"/>
+    </w:pPr>
+    <w:rPr>
+      <w:rFonts w:ascii="Georgia" w:eastAsia="Georgia" w:hAnsi="Georgia" w:cs="Georgia"/>
+      <w:i/>
+      <w:color w:val="666666"/>
+      <w:sz w:val="48"/>
+      <w:szCs w:val="48"/>
+    </w:rPr>
+  </w:style>
+  <w:style w:type="table" w:customStyle="1" w:styleId="a">
     <w:basedOn w:val="TableNormal"/>
-    <w:uiPriority w:val="59"/>
-    <w:rsid w:val="00C766AA"/>
     <w:pPr>
       <w:spacing w:after="0" w:line="240" w:lineRule="auto"/>
     </w:pPr>
     <w:tblPr>
-      <w:tblBorders>
-        <w:top w:val="single" w:sz="4" w:space="0" w:color="auto"/>
-        <w:left w:val="single" w:sz="4" w:space="0" w:color="auto"/>
-        <w:bottom w:val="single" w:sz="4" w:space="0" w:color="auto"/>
-        <w:right w:val="single" w:sz="4" w:space="0" w:color="auto"/>
-        <w:insideH w:val="single" w:sz="4" w:space="0" w:color="auto"/>
-        <w:insideV w:val="single" w:sz="4" w:space="0" w:color="auto"/>
-      </w:tblBorders>
+      <w:tblStyleRowBandSize w:val="1"/>
+      <w:tblStyleColBandSize w:val="1"/>
     </w:tblPr>
-  </w:style>
-  <w:style w:type="paragraph" w:styleId="Header">
-    <w:name w:val="header"/>
-    <w:basedOn w:val="Normal"/>
-    <w:link w:val="HeaderChar"/>
-    <w:uiPriority w:val="99"/>
-    <w:unhideWhenUsed/>
-    <w:rsid w:val="00C766AA"/>
-    <w:pPr>
-      <w:tabs>
-        <w:tab w:val="center" w:pos="4680"/>
-        <w:tab w:val="right" w:pos="9360"/>
-      </w:tabs>
-      <w:spacing w:after="0" w:line="240" w:lineRule="auto"/>
-    </w:pPr>
-  </w:style>
-  <w:style w:type="character" w:customStyle="1" w:styleId="HeaderChar">
-    <w:name w:val="Header Char"/>
-    <w:basedOn w:val="DefaultParagraphFont"/>
-    <w:link w:val="Header"/>
-    <w:uiPriority w:val="99"/>
-    <w:rsid w:val="00C766AA"/>
-  </w:style>
-  <w:style w:type="paragraph" w:styleId="Footer">
-    <w:name w:val="footer"/>
-    <w:basedOn w:val="Normal"/>
-    <w:link w:val="FooterChar"/>
-    <w:uiPriority w:val="99"/>
-    <w:unhideWhenUsed/>
-    <w:rsid w:val="00C766AA"/>
-    <w:pPr>
-      <w:tabs>
-        <w:tab w:val="center" w:pos="4680"/>
-        <w:tab w:val="right" w:pos="9360"/>
-      </w:tabs>
-      <w:spacing w:after="0" w:line="240" w:lineRule="auto"/>
-    </w:pPr>
-  </w:style>
-  <w:style w:type="character" w:customStyle="1" w:styleId="FooterChar">
-    <w:name w:val="Footer Char"/>
-    <w:basedOn w:val="DefaultParagraphFont"/>
-    <w:link w:val="Footer"/>
-    <w:uiPriority w:val="99"/>
-    <w:rsid w:val="00C766AA"/>
-  </w:style>
-  <w:style w:type="paragraph" w:styleId="ListParagraph">
-    <w:name w:val="List Paragraph"/>
-    <w:basedOn w:val="Normal"/>
-    <w:uiPriority w:val="34"/>
-    <w:qFormat/>
-    <w:rsid w:val="00062B8F"/>
-    <w:pPr>
-      <w:ind w:left="720"/>
-      <w:contextualSpacing/>
-    </w:pPr>
-  </w:style>
-  <w:style w:type="character" w:customStyle="1" w:styleId="Heading2Char">
-    <w:name w:val="Heading 2 Char"/>
-    <w:basedOn w:val="DefaultParagraphFont"/>
-    <w:link w:val="Heading2"/>
-    <w:uiPriority w:val="9"/>
-    <w:rsid w:val="00AC3414"/>
-    <w:rPr>
-      <w:rFonts w:ascii="Times New Roman" w:eastAsia="Times New Roman" w:hAnsi="Times New Roman" w:cs="Times New Roman"/>
-      <w:b/>
-      <w:bCs/>
-      <w:sz w:val="36"/>
-      <w:szCs w:val="36"/>
-    </w:rPr>
   </w:style>
 </w:styles>
 </file>
@@ -2792,7 +2625,7 @@
     </a:clrScheme>
     <a:fontScheme name="Office">
       <a:majorFont>
-        <a:latin typeface="Cambria"/>
+        <a:latin typeface="Calibri"/>
         <a:ea typeface=""/>
         <a:cs typeface=""/>
         <a:font script="Jpan" typeface="ＭＳ ゴシック"/>
@@ -2824,9 +2657,10 @@
         <a:font script="Mong" typeface="Mongolian Baiti"/>
         <a:font script="Viet" typeface="Times New Roman"/>
         <a:font script="Uigh" typeface="Microsoft Uighur"/>
+        <a:font script="Geor" typeface="Sylfaen"/>
       </a:majorFont>
       <a:minorFont>
-        <a:latin typeface="Calibri"/>
+        <a:latin typeface="Cambria"/>
         <a:ea typeface=""/>
         <a:cs typeface=""/>
         <a:font script="Jpan" typeface="ＭＳ 明朝"/>
@@ -2858,6 +2692,7 @@
         <a:font script="Mong" typeface="Mongolian Baiti"/>
         <a:font script="Viet" typeface="Arial"/>
         <a:font script="Uigh" typeface="Microsoft Uighur"/>
+        <a:font script="Geor" typeface="Sylfaen"/>
       </a:minorFont>
     </a:fontScheme>
     <a:fmtScheme name="Office">
@@ -2892,20 +2727,16 @@
           <a:gsLst>
             <a:gs pos="0">
               <a:schemeClr val="phClr">
-                <a:shade val="51000"/>
-                <a:satMod val="130000"/>
-              </a:schemeClr>
-            </a:gs>
-            <a:gs pos="80000">
-              <a:schemeClr val="phClr">
-                <a:shade val="93000"/>
+                <a:tint val="100000"/>
+                <a:shade val="100000"/>
                 <a:satMod val="130000"/>
               </a:schemeClr>
             </a:gs>
             <a:gs pos="100000">
               <a:schemeClr val="phClr">
-                <a:shade val="94000"/>
-                <a:satMod val="135000"/>
+                <a:tint val="50000"/>
+                <a:shade val="100000"/>
+                <a:satMod val="350000"/>
               </a:schemeClr>
             </a:gs>
           </a:gsLst>
@@ -3027,7 +2858,46 @@
       </a:bgFillStyleLst>
     </a:fmtScheme>
   </a:themeElements>
-  <a:objectDefaults/>
+  <a:objectDefaults>
+    <a:spDef>
+      <a:spPr/>
+      <a:bodyPr/>
+      <a:lstStyle/>
+      <a:style>
+        <a:lnRef idx="1">
+          <a:schemeClr val="accent1"/>
+        </a:lnRef>
+        <a:fillRef idx="3">
+          <a:schemeClr val="accent1"/>
+        </a:fillRef>
+        <a:effectRef idx="2">
+          <a:schemeClr val="accent1"/>
+        </a:effectRef>
+        <a:fontRef idx="minor">
+          <a:schemeClr val="lt1"/>
+        </a:fontRef>
+      </a:style>
+    </a:spDef>
+    <a:lnDef>
+      <a:spPr/>
+      <a:bodyPr/>
+      <a:lstStyle/>
+      <a:style>
+        <a:lnRef idx="2">
+          <a:schemeClr val="accent1"/>
+        </a:lnRef>
+        <a:fillRef idx="0">
+          <a:schemeClr val="accent1"/>
+        </a:fillRef>
+        <a:effectRef idx="1">
+          <a:schemeClr val="accent1"/>
+        </a:effectRef>
+        <a:fontRef idx="minor">
+          <a:schemeClr val="tx1"/>
+        </a:fontRef>
+      </a:style>
+    </a:lnDef>
+  </a:objectDefaults>
   <a:extraClrSchemeLst/>
 </a:theme>
 </file>
</xml_diff>